<commit_message>
Updated for Spiral 3
</commit_message>
<xml_diff>
--- a/Spiral_3_Documentation/SDD.docx
+++ b/Spiral_3_Documentation/SDD.docx
@@ -155,21 +155,7 @@
         <w:rPr>
           <w:rFonts w:ascii="Arimo;arial" w:eastAsia="Arimo;arial" w:hAnsi="Arimo;arial" w:cs="Arimo;arial"/>
         </w:rPr>
-        <w:t xml:space="preserve">Nicholas </w:t>
-      </w:r>
-      <w:proofErr w:type="spellStart"/>
-      <w:r>
-        <w:rPr>
-          <w:rFonts w:ascii="Arimo;arial" w:eastAsia="Arimo;arial" w:hAnsi="Arimo;arial" w:cs="Arimo;arial"/>
-        </w:rPr>
-        <w:t>Keckeisen</w:t>
-      </w:r>
-      <w:proofErr w:type="spellEnd"/>
-      <w:r>
-        <w:rPr>
-          <w:rFonts w:ascii="Arimo;arial" w:eastAsia="Arimo;arial" w:hAnsi="Arimo;arial" w:cs="Arimo;arial"/>
-        </w:rPr>
-        <w:t xml:space="preserve"> </w:t>
+        <w:t xml:space="preserve">Nicholas Keckeisen </w:t>
       </w:r>
     </w:p>
     <w:p>
@@ -216,7 +202,15 @@
         <w:rPr>
           <w:rFonts w:ascii="Arimo;arial" w:eastAsia="Arimo;arial" w:hAnsi="Arimo;arial" w:cs="Arimo;arial"/>
         </w:rPr>
-        <w:t>4/13/2016</w:t>
+        <w:t>4/28</w:t>
+      </w:r>
+      <w:bookmarkStart w:id="0" w:name="_GoBack"/>
+      <w:bookmarkEnd w:id="0"/>
+      <w:r>
+        <w:rPr>
+          <w:rFonts w:ascii="Arimo;arial" w:eastAsia="Arimo;arial" w:hAnsi="Arimo;arial" w:cs="Arimo;arial"/>
+        </w:rPr>
+        <w:t>/2016</w:t>
       </w:r>
     </w:p>
     <w:p>
@@ -1129,25 +1123,7 @@
           <w:sz w:val="24"/>
           <w:szCs w:val="24"/>
         </w:rPr>
-        <w:t xml:space="preserve"> packaged listed in requirements.txt. The core components are built using the Django framework and a </w:t>
-      </w:r>
-      <w:proofErr w:type="spellStart"/>
-      <w:r>
-        <w:rPr>
-          <w:rFonts w:ascii="Arimo;arial" w:eastAsia="Arimo;arial" w:hAnsi="Arimo;arial" w:cs="Arimo;arial"/>
-          <w:sz w:val="24"/>
-          <w:szCs w:val="24"/>
-        </w:rPr>
-        <w:t>SQLlite</w:t>
-      </w:r>
-      <w:proofErr w:type="spellEnd"/>
-      <w:r>
-        <w:rPr>
-          <w:rFonts w:ascii="Arimo;arial" w:eastAsia="Arimo;arial" w:hAnsi="Arimo;arial" w:cs="Arimo;arial"/>
-          <w:sz w:val="24"/>
-          <w:szCs w:val="24"/>
-        </w:rPr>
-        <w:t xml:space="preserve"> database within AWS or any other deployment platform. Initially the product was going to be built with Mongo DB, but in effort to improve </w:t>
+        <w:t xml:space="preserve"> packaged listed in requirements.txt. The core components are built using the Django framework and a SQLlite database within AWS or any other deployment platform. Initially the product was going to be built with Mongo DB, but in effort to improve </w:t>
       </w:r>
       <w:r>
         <w:rPr>
@@ -1163,25 +1139,7 @@
           <w:sz w:val="24"/>
           <w:szCs w:val="24"/>
         </w:rPr>
-        <w:t xml:space="preserve"> for our customer we changed to </w:t>
-      </w:r>
-      <w:proofErr w:type="spellStart"/>
-      <w:r>
-        <w:rPr>
-          <w:rFonts w:ascii="Arimo;arial" w:eastAsia="Arimo;arial" w:hAnsi="Arimo;arial" w:cs="Arimo;arial"/>
-          <w:sz w:val="24"/>
-          <w:szCs w:val="24"/>
-        </w:rPr>
-        <w:t>SQLlite</w:t>
-      </w:r>
-      <w:proofErr w:type="spellEnd"/>
-      <w:r>
-        <w:rPr>
-          <w:rFonts w:ascii="Arimo;arial" w:eastAsia="Arimo;arial" w:hAnsi="Arimo;arial" w:cs="Arimo;arial"/>
-          <w:sz w:val="24"/>
-          <w:szCs w:val="24"/>
-        </w:rPr>
-        <w:t xml:space="preserve"> to make deployment an easier process.</w:t>
+        <w:t xml:space="preserve"> for our customer we changed to SQLlite to make deployment an easier process.</w:t>
       </w:r>
     </w:p>
     <w:p>
@@ -1409,10 +1367,8 @@
       <w:pPr>
         <w:spacing w:after="0" w:line="100" w:lineRule="atLeast"/>
       </w:pPr>
-      <w:bookmarkStart w:id="0" w:name="Bookmark"/>
-      <w:bookmarkStart w:id="1" w:name="h.q4qb9v324nn7"/>
-      <w:bookmarkStart w:id="2" w:name="_GoBack"/>
-      <w:bookmarkEnd w:id="0"/>
+      <w:bookmarkStart w:id="1" w:name="Bookmark"/>
+      <w:bookmarkStart w:id="2" w:name="h.q4qb9v324nn7"/>
       <w:bookmarkEnd w:id="1"/>
       <w:bookmarkEnd w:id="2"/>
     </w:p>
@@ -1458,25 +1414,7 @@
           <w:sz w:val="24"/>
           <w:szCs w:val="24"/>
         </w:rPr>
-        <w:t xml:space="preserve">on making the product easier to deploy and the UI more appealing. Also, by using the </w:t>
-      </w:r>
-      <w:proofErr w:type="spellStart"/>
-      <w:r>
-        <w:rPr>
-          <w:rFonts w:ascii="Arimo;arial" w:eastAsia="Arimo;arial" w:hAnsi="Arimo;arial" w:cs="Arimo;arial"/>
-          <w:sz w:val="24"/>
-          <w:szCs w:val="24"/>
-        </w:rPr>
-        <w:t>skel-js</w:t>
-      </w:r>
-      <w:proofErr w:type="spellEnd"/>
-      <w:r>
-        <w:rPr>
-          <w:rFonts w:ascii="Arimo;arial" w:eastAsia="Arimo;arial" w:hAnsi="Arimo;arial" w:cs="Arimo;arial"/>
-          <w:sz w:val="24"/>
-          <w:szCs w:val="24"/>
-        </w:rPr>
-        <w:t xml:space="preserve"> library a mobile view can be generated dynamically from existing desktop views. The web application uses a direct connection to the database through the Django pyt</w:t>
+        <w:t>on making the product easier to deploy and the UI more appealing. Also, by using the skel-js library a mobile view can be generated dynamically from existing desktop views. The web application uses a direct connection to the database through the Django pyt</w:t>
       </w:r>
       <w:r>
         <w:rPr>
@@ -1625,25 +1563,7 @@
           <w:sz w:val="24"/>
           <w:szCs w:val="24"/>
         </w:rPr>
-        <w:t xml:space="preserve">and Templates which follows a Model View Controller architecture(MVC). The model layer is used for managing the database, consisting of various classes the correspond to tables in the </w:t>
-      </w:r>
-      <w:proofErr w:type="spellStart"/>
-      <w:r>
-        <w:rPr>
-          <w:rFonts w:ascii="Arimo;arial" w:eastAsia="Arimo;arial" w:hAnsi="Arimo;arial" w:cs="Arimo;arial"/>
-          <w:sz w:val="24"/>
-          <w:szCs w:val="24"/>
-        </w:rPr>
-        <w:t>SQLlite</w:t>
-      </w:r>
-      <w:proofErr w:type="spellEnd"/>
-      <w:r>
-        <w:rPr>
-          <w:rFonts w:ascii="Arimo;arial" w:eastAsia="Arimo;arial" w:hAnsi="Arimo;arial" w:cs="Arimo;arial"/>
-          <w:sz w:val="24"/>
-          <w:szCs w:val="24"/>
-        </w:rPr>
-        <w:t xml:space="preserve"> database. These models are used to handle both user data and pro</w:t>
+        <w:t>and Templates which follows a Model View Controller architecture(MVC). The model layer is used for managing the database, consisting of various classes the correspond to tables in the SQLlite database. These models are used to handle both user data and pro</w:t>
       </w:r>
       <w:r>
         <w:rPr>
@@ -1786,27 +1706,7 @@
           <w:sz w:val="24"/>
           <w:szCs w:val="24"/>
         </w:rPr>
-        <w:t xml:space="preserve">edural architecture. Each property itself is a python object that gets stored in the database with specific variables such as location of the house, picture links, rating of the </w:t>
-      </w:r>
-      <w:proofErr w:type="spellStart"/>
-      <w:proofErr w:type="gramStart"/>
-      <w:r>
-        <w:rPr>
-          <w:rFonts w:ascii="Arimo;arial" w:eastAsia="Arimo;arial" w:hAnsi="Arimo;arial" w:cs="Arimo;arial"/>
-          <w:sz w:val="24"/>
-          <w:szCs w:val="24"/>
-        </w:rPr>
-        <w:t>house,etc</w:t>
-      </w:r>
-      <w:proofErr w:type="spellEnd"/>
-      <w:proofErr w:type="gramEnd"/>
-      <w:r>
-        <w:rPr>
-          <w:rFonts w:ascii="Arimo;arial" w:eastAsia="Arimo;arial" w:hAnsi="Arimo;arial" w:cs="Arimo;arial"/>
-          <w:sz w:val="24"/>
-          <w:szCs w:val="24"/>
-        </w:rPr>
-        <w:t>… Each specific page displaying a house will be procedurally generate</w:t>
+        <w:t>edural architecture. Each property itself is a python object that gets stored in the database with specific variables such as location of the house, picture links, rating of the house,etc… Each specific page displaying a house will be procedurally generate</w:t>
       </w:r>
       <w:r>
         <w:rPr>
@@ -2208,25 +2108,7 @@
           <w:sz w:val="24"/>
           <w:szCs w:val="24"/>
         </w:rPr>
-        <w:t xml:space="preserve"> using the Django </w:t>
-      </w:r>
-      <w:proofErr w:type="spellStart"/>
-      <w:r>
-        <w:rPr>
-          <w:rFonts w:ascii="Arimo;arial" w:eastAsia="Arimo;arial" w:hAnsi="Arimo;arial" w:cs="Arimo;arial"/>
-          <w:sz w:val="24"/>
-          <w:szCs w:val="24"/>
-        </w:rPr>
-        <w:t>SQLlite</w:t>
-      </w:r>
-      <w:proofErr w:type="spellEnd"/>
-      <w:r>
-        <w:rPr>
-          <w:rFonts w:ascii="Arimo;arial" w:eastAsia="Arimo;arial" w:hAnsi="Arimo;arial" w:cs="Arimo;arial"/>
-          <w:sz w:val="24"/>
-          <w:szCs w:val="24"/>
-        </w:rPr>
-        <w:t xml:space="preserve"> Eng</w:t>
+        <w:t xml:space="preserve"> using the Django SQLlite Eng</w:t>
       </w:r>
       <w:r>
         <w:rPr>
@@ -2326,25 +2208,7 @@
           <w:sz w:val="24"/>
           <w:szCs w:val="24"/>
         </w:rPr>
-        <w:t xml:space="preserve">t both the user and the property database. An entry-relationship schema is used for both databases and both are run using </w:t>
-      </w:r>
-      <w:proofErr w:type="spellStart"/>
-      <w:r>
-        <w:rPr>
-          <w:rFonts w:ascii="Arimo;arial" w:eastAsia="Arimo;arial" w:hAnsi="Arimo;arial" w:cs="Arimo;arial"/>
-          <w:sz w:val="24"/>
-          <w:szCs w:val="24"/>
-        </w:rPr>
-        <w:t>SQLlite</w:t>
-      </w:r>
-      <w:proofErr w:type="spellEnd"/>
-      <w:r>
-        <w:rPr>
-          <w:rFonts w:ascii="Arimo;arial" w:eastAsia="Arimo;arial" w:hAnsi="Arimo;arial" w:cs="Arimo;arial"/>
-          <w:sz w:val="24"/>
-          <w:szCs w:val="24"/>
-        </w:rPr>
-        <w:t>.</w:t>
+        <w:t>t both the user and the property database. An entry-relationship schema is used for both databases and both are run using SQLlite.</w:t>
       </w:r>
     </w:p>
     <w:p>
@@ -2419,16 +2283,21 @@
       <w:pPr>
         <w:spacing w:after="0" w:line="100" w:lineRule="atLeast"/>
         <w:jc w:val="center"/>
+        <w:rPr>
+          <w:rFonts w:ascii="Arimo;arial" w:eastAsia="Arimo;arial" w:hAnsi="Arimo;arial" w:cs="Arimo;arial"/>
+          <w:sz w:val="24"/>
+          <w:szCs w:val="24"/>
+        </w:rPr>
       </w:pPr>
       <w:r>
         <w:rPr>
           <w:noProof/>
         </w:rPr>
         <w:drawing>
-          <wp:inline distT="0" distB="0" distL="0" distR="0" wp14:anchorId="12A28A70" wp14:editId="570805F4">
-            <wp:extent cx="5019675" cy="2476500"/>
-            <wp:effectExtent l="0" t="0" r="9525" b="0"/>
-            <wp:docPr id="10" name="Picture 10"/>
+          <wp:inline distT="0" distB="0" distL="0" distR="0" wp14:anchorId="37EE193F" wp14:editId="59D495EB">
+            <wp:extent cx="5501640" cy="2760225"/>
+            <wp:effectExtent l="0" t="0" r="0" b="0"/>
+            <wp:docPr id="1" name="Picture 1"/>
             <wp:cNvGraphicFramePr>
               <a:graphicFrameLocks xmlns:a="http://schemas.openxmlformats.org/drawingml/2006/main" noChangeAspect="1"/>
             </wp:cNvGraphicFramePr>
@@ -2448,7 +2317,7 @@
                   <pic:spPr>
                     <a:xfrm>
                       <a:off x="0" y="0"/>
-                      <a:ext cx="5019675" cy="2476500"/>
+                      <a:ext cx="5504648" cy="2761734"/>
                     </a:xfrm>
                     <a:prstGeom prst="rect">
                       <a:avLst/>
@@ -2460,6 +2329,12 @@
           </wp:inline>
         </w:drawing>
       </w:r>
+    </w:p>
+    <w:p>
+      <w:pPr>
+        <w:spacing w:after="0" w:line="100" w:lineRule="atLeast"/>
+        <w:jc w:val="center"/>
+      </w:pPr>
     </w:p>
     <w:p>
       <w:pPr>

</xml_diff>

<commit_message>
Semi-final update for Spiral 3
</commit_message>
<xml_diff>
--- a/Spiral_3_Documentation/SDD.docx
+++ b/Spiral_3_Documentation/SDD.docx
@@ -155,7 +155,21 @@
         <w:rPr>
           <w:rFonts w:ascii="Arimo;arial" w:eastAsia="Arimo;arial" w:hAnsi="Arimo;arial" w:cs="Arimo;arial"/>
         </w:rPr>
-        <w:t xml:space="preserve">Nicholas Keckeisen </w:t>
+        <w:t xml:space="preserve">Nicholas </w:t>
+      </w:r>
+      <w:proofErr w:type="spellStart"/>
+      <w:r>
+        <w:rPr>
+          <w:rFonts w:ascii="Arimo;arial" w:eastAsia="Arimo;arial" w:hAnsi="Arimo;arial" w:cs="Arimo;arial"/>
+        </w:rPr>
+        <w:t>Keckeisen</w:t>
+      </w:r>
+      <w:proofErr w:type="spellEnd"/>
+      <w:r>
+        <w:rPr>
+          <w:rFonts w:ascii="Arimo;arial" w:eastAsia="Arimo;arial" w:hAnsi="Arimo;arial" w:cs="Arimo;arial"/>
+        </w:rPr>
+        <w:t xml:space="preserve"> </w:t>
       </w:r>
     </w:p>
     <w:p>
@@ -700,16 +714,7 @@
           <w:sz w:val="24"/>
           <w:szCs w:val="24"/>
         </w:rPr>
-        <w:t xml:space="preserve">Appendix A – Agreement Between Customer and </w:t>
-      </w:r>
-      <w:r>
-        <w:rPr>
-          <w:rFonts w:ascii="Arimo;arial" w:eastAsia="Arimo;arial" w:hAnsi="Arimo;arial" w:cs="Arimo;arial"/>
-          <w:color w:val="1155CD"/>
-          <w:sz w:val="24"/>
-          <w:szCs w:val="24"/>
-        </w:rPr>
-        <w:t>Contractor</w:t>
+        <w:t>Appendix A – Agreement Between Customer and Contractor</w:t>
       </w:r>
     </w:p>
     <w:p>
@@ -946,15 +951,7 @@
           <w:sz w:val="24"/>
           <w:szCs w:val="24"/>
         </w:rPr>
-        <w:t xml:space="preserve">application. Key topics </w:t>
-      </w:r>
-      <w:r>
-        <w:rPr>
-          <w:rFonts w:ascii="Arimo;arial" w:eastAsia="Arimo;arial" w:hAnsi="Arimo;arial" w:cs="Arimo;arial"/>
-          <w:sz w:val="24"/>
-          <w:szCs w:val="24"/>
-        </w:rPr>
-        <w:t>covered in this document include the high level system</w:t>
+        <w:t>application. Key topics covered in this document include the high level system</w:t>
       </w:r>
     </w:p>
     <w:p>
@@ -1024,15 +1021,7 @@
           <w:szCs w:val="24"/>
         </w:rPr>
         <w:tab/>
-        <w:t>Django Project (2016). The web fram</w:t>
-      </w:r>
-      <w:r>
-        <w:rPr>
-          <w:rFonts w:ascii="ArialMT" w:eastAsia="Arimo;arial" w:hAnsi="ArialMT" w:cs="Arimo;arial"/>
-          <w:sz w:val="24"/>
-          <w:szCs w:val="24"/>
-        </w:rPr>
-        <w:t>ework for perfectionists with</w:t>
+        <w:t>Django Project (2016). The web framework for perfectionists with</w:t>
       </w:r>
     </w:p>
     <w:p>
@@ -1115,15 +1104,25 @@
           <w:sz w:val="24"/>
           <w:szCs w:val="24"/>
         </w:rPr>
-        <w:t>The Piece of Eden Rentals application can be built and deployed on any machine with the Python 2.7 and the required</w:t>
-      </w:r>
-      <w:r>
-        <w:rPr>
-          <w:rFonts w:ascii="Arimo;arial" w:eastAsia="Arimo;arial" w:hAnsi="Arimo;arial" w:cs="Arimo;arial"/>
-          <w:sz w:val="24"/>
-          <w:szCs w:val="24"/>
-        </w:rPr>
-        <w:t xml:space="preserve"> packaged listed in requirements.txt. The core components are built using the Django framework and a SQLlite database within AWS or any other deployment platform. Initially the product was going to be built with Mongo DB, but in effort to improve </w:t>
+        <w:t xml:space="preserve">The Piece of Eden Rentals application can be built and deployed on any machine with the Python 2.7 and the required packaged listed in requirements.txt. The core components are built using the Django framework and a </w:t>
+      </w:r>
+      <w:proofErr w:type="spellStart"/>
+      <w:r>
+        <w:rPr>
+          <w:rFonts w:ascii="Arimo;arial" w:eastAsia="Arimo;arial" w:hAnsi="Arimo;arial" w:cs="Arimo;arial"/>
+          <w:sz w:val="24"/>
+          <w:szCs w:val="24"/>
+        </w:rPr>
+        <w:t>SQLlite</w:t>
+      </w:r>
+      <w:proofErr w:type="spellEnd"/>
+      <w:r>
+        <w:rPr>
+          <w:rFonts w:ascii="Arimo;arial" w:eastAsia="Arimo;arial" w:hAnsi="Arimo;arial" w:cs="Arimo;arial"/>
+          <w:sz w:val="24"/>
+          <w:szCs w:val="24"/>
+        </w:rPr>
+        <w:t xml:space="preserve"> database within AWS or any other deployment platform. Initially the product was going to be built with Mongo DB, but in effort to improve </w:t>
       </w:r>
       <w:r>
         <w:rPr>
@@ -1139,7 +1138,25 @@
           <w:sz w:val="24"/>
           <w:szCs w:val="24"/>
         </w:rPr>
-        <w:t xml:space="preserve"> for our customer we changed to SQLlite to make deployment an easier process.</w:t>
+        <w:t xml:space="preserve"> for our customer we changed to </w:t>
+      </w:r>
+      <w:proofErr w:type="spellStart"/>
+      <w:r>
+        <w:rPr>
+          <w:rFonts w:ascii="Arimo;arial" w:eastAsia="Arimo;arial" w:hAnsi="Arimo;arial" w:cs="Arimo;arial"/>
+          <w:sz w:val="24"/>
+          <w:szCs w:val="24"/>
+        </w:rPr>
+        <w:t>SQLlite</w:t>
+      </w:r>
+      <w:proofErr w:type="spellEnd"/>
+      <w:r>
+        <w:rPr>
+          <w:rFonts w:ascii="Arimo;arial" w:eastAsia="Arimo;arial" w:hAnsi="Arimo;arial" w:cs="Arimo;arial"/>
+          <w:sz w:val="24"/>
+          <w:szCs w:val="24"/>
+        </w:rPr>
+        <w:t xml:space="preserve"> to make deployment an easier process.</w:t>
       </w:r>
     </w:p>
     <w:p>
@@ -1390,39 +1407,25 @@
           <w:sz w:val="24"/>
           <w:szCs w:val="24"/>
         </w:rPr>
-        <w:t>A</w:t>
-      </w:r>
-      <w:r>
-        <w:rPr>
-          <w:rFonts w:ascii="Arimo;arial" w:eastAsia="Arimo;arial" w:hAnsi="Arimo;arial" w:cs="Arimo;arial"/>
-          <w:sz w:val="24"/>
-          <w:szCs w:val="24"/>
-        </w:rPr>
-        <w:t>s shown in figure 1.1, users can connect to the Piece of Eden Rental service directly through the web interface on either a desktop web interface, or a mobile friendly interface, both at PieceOfEdenRentals.com.  Initially, The APP was going to use a Python</w:t>
-      </w:r>
-      <w:r>
-        <w:rPr>
-          <w:rFonts w:ascii="Arimo;arial" w:eastAsia="Arimo;arial" w:hAnsi="Arimo;arial" w:cs="Arimo;arial"/>
-          <w:sz w:val="24"/>
-          <w:szCs w:val="24"/>
-        </w:rPr>
-        <w:t xml:space="preserve"> REST API integrated into the Django framework to communicate with the database to obtain new information to display in its UI. However, this feature was dropped and moved to a stretch goal as the customer would rather have the development team spend time </w:t>
-      </w:r>
-      <w:r>
-        <w:rPr>
-          <w:rFonts w:ascii="Arimo;arial" w:eastAsia="Arimo;arial" w:hAnsi="Arimo;arial" w:cs="Arimo;arial"/>
-          <w:sz w:val="24"/>
-          <w:szCs w:val="24"/>
-        </w:rPr>
-        <w:t>on making the product easier to deploy and the UI more appealing. Also, by using the skel-js library a mobile view can be generated dynamically from existing desktop views. The web application uses a direct connection to the database through the Django pyt</w:t>
-      </w:r>
-      <w:r>
-        <w:rPr>
-          <w:rFonts w:ascii="Arimo;arial" w:eastAsia="Arimo;arial" w:hAnsi="Arimo;arial" w:cs="Arimo;arial"/>
-          <w:sz w:val="24"/>
-          <w:szCs w:val="24"/>
-        </w:rPr>
-        <w:t xml:space="preserve">hon interface. The database is also integrated directly with the </w:t>
+        <w:t xml:space="preserve">As shown in figure 1.1, users can connect to the Piece of Eden Rental service directly through the web interface on either a desktop web interface, or a mobile friendly interface, both at PieceOfEdenRentals.com.  Initially, The APP was going to use a Python REST API integrated into the Django framework to communicate with the database to obtain new information to display in its UI. However, this feature was dropped and moved to a stretch goal as the customer would rather have the development team spend time on making the product easier to deploy and the UI more appealing. Also, by using the </w:t>
+      </w:r>
+      <w:proofErr w:type="spellStart"/>
+      <w:r>
+        <w:rPr>
+          <w:rFonts w:ascii="Arimo;arial" w:eastAsia="Arimo;arial" w:hAnsi="Arimo;arial" w:cs="Arimo;arial"/>
+          <w:sz w:val="24"/>
+          <w:szCs w:val="24"/>
+        </w:rPr>
+        <w:t>skel-js</w:t>
+      </w:r>
+      <w:proofErr w:type="spellEnd"/>
+      <w:r>
+        <w:rPr>
+          <w:rFonts w:ascii="Arimo;arial" w:eastAsia="Arimo;arial" w:hAnsi="Arimo;arial" w:cs="Arimo;arial"/>
+          <w:sz w:val="24"/>
+          <w:szCs w:val="24"/>
+        </w:rPr>
+        <w:t xml:space="preserve"> library a mobile view can be generated dynamically from existing desktop views. The web application uses a direct connection to the database through the Django python interface. The database is also integrated directly with the </w:t>
       </w:r>
       <w:bookmarkEnd w:id="3"/>
       <w:r>
@@ -1555,23 +1558,25 @@
           <w:sz w:val="24"/>
           <w:szCs w:val="24"/>
         </w:rPr>
-        <w:t xml:space="preserve">The Django stack uses core components such as Models, Views, </w:t>
-      </w:r>
-      <w:r>
-        <w:rPr>
-          <w:rFonts w:ascii="Arimo;arial" w:eastAsia="Arimo;arial" w:hAnsi="Arimo;arial" w:cs="Arimo;arial"/>
-          <w:sz w:val="24"/>
-          <w:szCs w:val="24"/>
-        </w:rPr>
-        <w:t>and Templates which follows a Model View Controller architecture(MVC). The model layer is used for managing the database, consisting of various classes the correspond to tables in the SQLlite database. These models are used to handle both user data and pro</w:t>
-      </w:r>
-      <w:r>
-        <w:rPr>
-          <w:rFonts w:ascii="Arimo;arial" w:eastAsia="Arimo;arial" w:hAnsi="Arimo;arial" w:cs="Arimo;arial"/>
-          <w:sz w:val="24"/>
-          <w:szCs w:val="24"/>
-        </w:rPr>
-        <w:t>perty data providing flexibility in their access. The views layer is used to manage, abstract, and display standard</w:t>
+        <w:t xml:space="preserve">The Django stack uses core components such as Models, Views, and Templates which follows a Model View Controller architecture(MVC). The model layer is used for managing the database, consisting of various classes the correspond to tables in the </w:t>
+      </w:r>
+      <w:proofErr w:type="spellStart"/>
+      <w:r>
+        <w:rPr>
+          <w:rFonts w:ascii="Arimo;arial" w:eastAsia="Arimo;arial" w:hAnsi="Arimo;arial" w:cs="Arimo;arial"/>
+          <w:sz w:val="24"/>
+          <w:szCs w:val="24"/>
+        </w:rPr>
+        <w:t>SQLlite</w:t>
+      </w:r>
+      <w:proofErr w:type="spellEnd"/>
+      <w:r>
+        <w:rPr>
+          <w:rFonts w:ascii="Arimo;arial" w:eastAsia="Arimo;arial" w:hAnsi="Arimo;arial" w:cs="Arimo;arial"/>
+          <w:sz w:val="24"/>
+          <w:szCs w:val="24"/>
+        </w:rPr>
+        <w:t xml:space="preserve"> database. These models are used to handle both user data and property data providing flexibility in their access. The views layer is used to manage, abstract, and display standard</w:t>
       </w:r>
       <w:r>
         <w:rPr>
@@ -1603,23 +1608,7 @@
           <w:sz w:val="24"/>
           <w:szCs w:val="24"/>
         </w:rPr>
-        <w:t>CSS, PHP, and JS) web templates which make up the template layer. The views act as the controller in Django’s MVC as they manage the da</w:t>
-      </w:r>
-      <w:r>
-        <w:rPr>
-          <w:rFonts w:ascii="Arimo;arial" w:eastAsia="Arimo;arial" w:hAnsi="Arimo;arial" w:cs="Arimo;arial"/>
-          <w:sz w:val="24"/>
-          <w:szCs w:val="24"/>
-        </w:rPr>
-        <w:t>ta flow to and from the user. Additionally, they contain python logic that can manipulate Templates or Models dynamically per user request. What is displayed to the user is the content fetched from the Models and put into templates that are then modified a</w:t>
-      </w:r>
-      <w:r>
-        <w:rPr>
-          <w:rFonts w:ascii="Arimo;arial" w:eastAsia="Arimo;arial" w:hAnsi="Arimo;arial" w:cs="Arimo;arial"/>
-          <w:sz w:val="24"/>
-          <w:szCs w:val="24"/>
-        </w:rPr>
-        <w:t xml:space="preserve">s the situation demands. This allows for features such as browsing, viewing details about a property, and other which will be more fully described later in the document. </w:t>
+        <w:t xml:space="preserve">CSS, PHP, and JS) web templates which make up the template layer. The views act as the controller in Django’s MVC as they manage the data flow to and from the user. Additionally, they contain python logic that can manipulate Templates or Models dynamically per user request. What is displayed to the user is the content fetched from the Models and put into templates that are then modified as the situation demands. This allows for features such as browsing, viewing details about a property, and other which will be more fully described later in the document. </w:t>
       </w:r>
     </w:p>
     <w:p>
@@ -1690,31 +1679,27 @@
           <w:sz w:val="24"/>
           <w:szCs w:val="24"/>
         </w:rPr>
-        <w:t xml:space="preserve">The front end web UI will be separated into 4 main </w:t>
-      </w:r>
-      <w:r>
-        <w:rPr>
-          <w:rFonts w:ascii="Arimo;arial" w:eastAsia="Arimo;arial" w:hAnsi="Arimo;arial" w:cs="Arimo;arial"/>
-          <w:sz w:val="24"/>
-          <w:szCs w:val="24"/>
-        </w:rPr>
-        <w:t>pages, a homepage, a user page, a rental submission page (list property), and a rental browsing page. Greater detail as to the design of these pages is on the User Interface Design document; however, the UI will utilize a hybrid of object-oriented and proc</w:t>
-      </w:r>
-      <w:r>
-        <w:rPr>
-          <w:rFonts w:ascii="Arimo;arial" w:eastAsia="Arimo;arial" w:hAnsi="Arimo;arial" w:cs="Arimo;arial"/>
-          <w:sz w:val="24"/>
-          <w:szCs w:val="24"/>
-        </w:rPr>
-        <w:t>edural architecture. Each property itself is a python object that gets stored in the database with specific variables such as location of the house, picture links, rating of the house,etc… Each specific page displaying a house will be procedurally generate</w:t>
-      </w:r>
-      <w:r>
-        <w:rPr>
-          <w:rFonts w:ascii="Arimo;arial" w:eastAsia="Arimo;arial" w:hAnsi="Arimo;arial" w:cs="Arimo;arial"/>
-          <w:sz w:val="24"/>
-          <w:szCs w:val="24"/>
-        </w:rPr>
-        <w:t xml:space="preserve">d from the </w:t>
+        <w:t xml:space="preserve">The front end web UI will be separated into 4 main pages, a homepage, a user page, a rental submission page (list property), and a rental browsing page. Greater detail as to the design of these pages is on the User Interface Design document; however, the UI will utilize a hybrid of object-oriented and procedural architecture. Each property itself is a python object that gets stored in the database with specific variables such as location of the house, picture links, rating of the </w:t>
+      </w:r>
+      <w:proofErr w:type="spellStart"/>
+      <w:proofErr w:type="gramStart"/>
+      <w:r>
+        <w:rPr>
+          <w:rFonts w:ascii="Arimo;arial" w:eastAsia="Arimo;arial" w:hAnsi="Arimo;arial" w:cs="Arimo;arial"/>
+          <w:sz w:val="24"/>
+          <w:szCs w:val="24"/>
+        </w:rPr>
+        <w:t>house,etc</w:t>
+      </w:r>
+      <w:proofErr w:type="spellEnd"/>
+      <w:proofErr w:type="gramEnd"/>
+      <w:r>
+        <w:rPr>
+          <w:rFonts w:ascii="Arimo;arial" w:eastAsia="Arimo;arial" w:hAnsi="Arimo;arial" w:cs="Arimo;arial"/>
+          <w:sz w:val="24"/>
+          <w:szCs w:val="24"/>
+        </w:rPr>
+        <w:t xml:space="preserve">… Each specific page displaying a house will be procedurally generated from the </w:t>
       </w:r>
       <w:r>
         <w:rPr>
@@ -1819,31 +1804,7 @@
           <w:sz w:val="24"/>
           <w:szCs w:val="24"/>
         </w:rPr>
-        <w:t>The models in the application are</w:t>
-      </w:r>
-      <w:r>
-        <w:rPr>
-          <w:rFonts w:ascii="Arimo;arial" w:eastAsia="Arimo;arial" w:hAnsi="Arimo;arial" w:cs="Arimo;arial"/>
-          <w:sz w:val="24"/>
-          <w:szCs w:val="24"/>
-        </w:rPr>
-        <w:t xml:space="preserve"> python classes which are used to generate and manage the SQL database tables. All property fields are publicly accessible; however, user data is only available to other users or the administrator. The models and views are the main structure to each part o</w:t>
-      </w:r>
-      <w:r>
-        <w:rPr>
-          <w:rFonts w:ascii="Arimo;arial" w:eastAsia="Arimo;arial" w:hAnsi="Arimo;arial" w:cs="Arimo;arial"/>
-          <w:sz w:val="24"/>
-          <w:szCs w:val="24"/>
-        </w:rPr>
-        <w:t>f the general workflow for using the application. A full user workflow is shown in the figure below. It is important to note that none of the actions the user takes are required, rather this workflow is to exhaustively show actions a user may take or is li</w:t>
-      </w:r>
-      <w:r>
-        <w:rPr>
-          <w:rFonts w:ascii="Arimo;arial" w:eastAsia="Arimo;arial" w:hAnsi="Arimo;arial" w:cs="Arimo;arial"/>
-          <w:sz w:val="24"/>
-          <w:szCs w:val="24"/>
-        </w:rPr>
-        <w:t xml:space="preserve">kely to take. The orange path denotes the users path, the rounded boxes denote the action the user takes, and the cornered boxes denote the view the action takes place in. </w:t>
+        <w:t xml:space="preserve">The models in the application are python classes which are used to generate and manage the SQL database tables. All property fields are publicly accessible; however, user data is only available to other users or the administrator. The models and views are the main structure to each part of the general workflow for using the application. A full user workflow is shown in the figure below. It is important to note that none of the actions the user takes are required, rather this workflow is to exhaustively show actions a user may take or is likely to take. The orange path denotes the users path, the rounded boxes denote the action the user takes, and the cornered boxes denote the view the action takes place in. </w:t>
       </w:r>
     </w:p>
     <w:p>
@@ -2002,15 +1963,7 @@
           <w:sz w:val="24"/>
           <w:szCs w:val="24"/>
         </w:rPr>
-        <w:t>The views which serve the data to the web templates, can be accessed arbi</w:t>
-      </w:r>
-      <w:r>
-        <w:rPr>
-          <w:rFonts w:ascii="Arimo;arial" w:eastAsia="Arimo;arial" w:hAnsi="Arimo;arial" w:cs="Arimo;arial"/>
-          <w:sz w:val="24"/>
-          <w:szCs w:val="24"/>
-        </w:rPr>
-        <w:t>trarily and generate responses based upon the input the user requested as displayed in the previous diagrams.</w:t>
+        <w:t>The views which serve the data to the web templates, can be accessed arbitrarily and generate responses based upon the input the user requested as displayed in the previous diagrams.</w:t>
       </w:r>
       <w:r>
         <w:rPr>
@@ -2100,15 +2053,25 @@
           <w:sz w:val="24"/>
           <w:szCs w:val="24"/>
         </w:rPr>
-        <w:t xml:space="preserve"> as necessary</w:t>
-      </w:r>
-      <w:r>
-        <w:rPr>
-          <w:rFonts w:ascii="Arimo;arial" w:eastAsia="Arimo;arial" w:hAnsi="Arimo;arial" w:cs="Arimo;arial"/>
-          <w:sz w:val="24"/>
-          <w:szCs w:val="24"/>
-        </w:rPr>
-        <w:t xml:space="preserve"> using the Django SQLlite Eng</w:t>
+        <w:t xml:space="preserve"> as necessary using the Django </w:t>
+      </w:r>
+      <w:proofErr w:type="spellStart"/>
+      <w:r>
+        <w:rPr>
+          <w:rFonts w:ascii="Arimo;arial" w:eastAsia="Arimo;arial" w:hAnsi="Arimo;arial" w:cs="Arimo;arial"/>
+          <w:sz w:val="24"/>
+          <w:szCs w:val="24"/>
+        </w:rPr>
+        <w:t>SQLlite</w:t>
+      </w:r>
+      <w:proofErr w:type="spellEnd"/>
+      <w:r>
+        <w:rPr>
+          <w:rFonts w:ascii="Arimo;arial" w:eastAsia="Arimo;arial" w:hAnsi="Arimo;arial" w:cs="Arimo;arial"/>
+          <w:sz w:val="24"/>
+          <w:szCs w:val="24"/>
+        </w:rPr>
+        <w:t xml:space="preserve"> Eng</w:t>
       </w:r>
       <w:r>
         <w:rPr>
@@ -2192,75 +2155,53 @@
           <w:sz w:val="24"/>
           <w:szCs w:val="24"/>
         </w:rPr>
-        <w:t xml:space="preserve">The database itself is separated into two parts, a property database which is publicly </w:t>
-      </w:r>
-      <w:r>
-        <w:rPr>
-          <w:rFonts w:ascii="Arimo;arial" w:eastAsia="Arimo;arial" w:hAnsi="Arimo;arial" w:cs="Arimo;arial"/>
-          <w:sz w:val="24"/>
-          <w:szCs w:val="24"/>
-        </w:rPr>
-        <w:t>viewable, and a user database which has security restrictions. The user database information will not be available unless the user is logged in. Furthermore, the user’s themselves are only able to edit their own information. However, the admin user can edi</w:t>
-      </w:r>
-      <w:r>
-        <w:rPr>
-          <w:rFonts w:ascii="Arimo;arial" w:eastAsia="Arimo;arial" w:hAnsi="Arimo;arial" w:cs="Arimo;arial"/>
-          <w:sz w:val="24"/>
-          <w:szCs w:val="24"/>
-        </w:rPr>
-        <w:t>t both the user and the property database. An entry-relationship schema is used for both databases and both are run using SQLlite.</w:t>
-      </w:r>
-    </w:p>
-    <w:p>
-      <w:pPr>
-        <w:spacing w:after="0" w:line="100" w:lineRule="atLeast"/>
-        <w:rPr>
-          <w:rFonts w:ascii="Arimo;arial" w:eastAsia="Arimo;arial" w:hAnsi="Arimo;arial" w:cs="Arimo;arial"/>
-          <w:sz w:val="24"/>
-          <w:szCs w:val="24"/>
-        </w:rPr>
-      </w:pPr>
-    </w:p>
-    <w:p>
-      <w:pPr>
-        <w:spacing w:after="0" w:line="100" w:lineRule="atLeast"/>
-        <w:rPr>
-          <w:rFonts w:ascii="Arimo;arial" w:eastAsia="Arimo;arial" w:hAnsi="Arimo;arial" w:cs="Arimo;arial"/>
-          <w:sz w:val="24"/>
-          <w:szCs w:val="24"/>
-        </w:rPr>
-      </w:pPr>
-      <w:r>
-        <w:rPr>
-          <w:rFonts w:ascii="Arimo;arial" w:eastAsia="Arimo;arial" w:hAnsi="Arimo;arial" w:cs="Arimo;arial"/>
-          <w:sz w:val="24"/>
-          <w:szCs w:val="24"/>
-        </w:rPr>
-        <w:t>Entry and modification of the database is directly done through python scripting. Django has built in functions for using mo</w:t>
-      </w:r>
-      <w:r>
-        <w:rPr>
-          <w:rFonts w:ascii="Arimo;arial" w:eastAsia="Arimo;arial" w:hAnsi="Arimo;arial" w:cs="Arimo;arial"/>
-          <w:sz w:val="24"/>
-          <w:szCs w:val="24"/>
-        </w:rPr>
-        <w:t>del abstraction classes to generate the database tables. Access to these tables is then handled through python classes which have specific access abilities to each table. Modifying and reading specific tables requires a unique token to be passed to each us</w:t>
-      </w:r>
-      <w:r>
-        <w:rPr>
-          <w:rFonts w:ascii="Arimo;arial" w:eastAsia="Arimo;arial" w:hAnsi="Arimo;arial" w:cs="Arimo;arial"/>
-          <w:sz w:val="24"/>
-          <w:szCs w:val="24"/>
-        </w:rPr>
-        <w:t xml:space="preserve">er of the site in order to prevent cross site and/or unwanted data manipulation. Furthermore, the python classes allow for direct input validation in an environment where incoming arbitrary data or code does not have the ability to be executed or inserted </w:t>
-      </w:r>
-      <w:r>
-        <w:rPr>
-          <w:rFonts w:ascii="Arimo;arial" w:eastAsia="Arimo;arial" w:hAnsi="Arimo;arial" w:cs="Arimo;arial"/>
-          <w:sz w:val="24"/>
-          <w:szCs w:val="24"/>
-        </w:rPr>
-        <w:t xml:space="preserve">unless proven valid. Through this the data integrity is maintained throughout the site. The schema diagrams for the user and property database are shown </w:t>
+        <w:t xml:space="preserve">The database itself is separated into two parts, a property database which is publicly viewable, and a user database which has security restrictions. The user database information will not be available unless the user is logged in. Furthermore, the user’s themselves are only able to edit their own information. However, the admin user can edit both the user and the property database. An entry-relationship schema is used for both databases and both are run using </w:t>
+      </w:r>
+      <w:proofErr w:type="spellStart"/>
+      <w:r>
+        <w:rPr>
+          <w:rFonts w:ascii="Arimo;arial" w:eastAsia="Arimo;arial" w:hAnsi="Arimo;arial" w:cs="Arimo;arial"/>
+          <w:sz w:val="24"/>
+          <w:szCs w:val="24"/>
+        </w:rPr>
+        <w:t>SQLlite</w:t>
+      </w:r>
+      <w:proofErr w:type="spellEnd"/>
+      <w:r>
+        <w:rPr>
+          <w:rFonts w:ascii="Arimo;arial" w:eastAsia="Arimo;arial" w:hAnsi="Arimo;arial" w:cs="Arimo;arial"/>
+          <w:sz w:val="24"/>
+          <w:szCs w:val="24"/>
+        </w:rPr>
+        <w:t>.</w:t>
+      </w:r>
+    </w:p>
+    <w:p>
+      <w:pPr>
+        <w:spacing w:after="0" w:line="100" w:lineRule="atLeast"/>
+        <w:rPr>
+          <w:rFonts w:ascii="Arimo;arial" w:eastAsia="Arimo;arial" w:hAnsi="Arimo;arial" w:cs="Arimo;arial"/>
+          <w:sz w:val="24"/>
+          <w:szCs w:val="24"/>
+        </w:rPr>
+      </w:pPr>
+    </w:p>
+    <w:p>
+      <w:pPr>
+        <w:spacing w:after="0" w:line="100" w:lineRule="atLeast"/>
+        <w:rPr>
+          <w:rFonts w:ascii="Arimo;arial" w:eastAsia="Arimo;arial" w:hAnsi="Arimo;arial" w:cs="Arimo;arial"/>
+          <w:sz w:val="24"/>
+          <w:szCs w:val="24"/>
+        </w:rPr>
+      </w:pPr>
+      <w:r>
+        <w:rPr>
+          <w:rFonts w:ascii="Arimo;arial" w:eastAsia="Arimo;arial" w:hAnsi="Arimo;arial" w:cs="Arimo;arial"/>
+          <w:sz w:val="24"/>
+          <w:szCs w:val="24"/>
+        </w:rPr>
+        <w:t xml:space="preserve">Entry and modification of the database is directly done through python scripting. Django has built in functions for using model abstraction classes to generate the database tables. Access to these tables is then handled through python classes which have specific access abilities to each table. Modifying and reading specific tables requires a unique token to be passed to each user of the site in order to prevent cross site and/or unwanted data manipulation. Furthermore, the python classes allow for direct input validation in an environment where incoming arbitrary data or code does not have the ability to be executed or inserted unless proven valid. Through this the data integrity is maintained throughout the site. The schema diagrams for the user and property database are shown </w:t>
       </w:r>
       <w:r>
         <w:rPr>
@@ -2390,15 +2331,7 @@
           <w:sz w:val="24"/>
           <w:szCs w:val="24"/>
         </w:rPr>
-        <w:t xml:space="preserve">Please refer to the System Requirements Specification for details </w:t>
-      </w:r>
-      <w:r>
-        <w:rPr>
-          <w:rFonts w:ascii="Arimo;arial" w:eastAsia="Arimo;arial" w:hAnsi="Arimo;arial" w:cs="Arimo;arial"/>
-          <w:sz w:val="24"/>
-          <w:szCs w:val="24"/>
-        </w:rPr>
-        <w:t>regarding the</w:t>
+        <w:t>Please refer to the System Requirements Specification for details regarding the</w:t>
       </w:r>
     </w:p>
     <w:p>
@@ -2675,13 +2608,7 @@
         <w:rPr>
           <w:rFonts w:ascii="Arimo;arial" w:eastAsia="Arimo;arial" w:hAnsi="Arimo;arial" w:cs="Arimo;arial"/>
         </w:rPr>
-        <w:t xml:space="preserve">detailed meta-data capabilities. See System Requirements </w:t>
-      </w:r>
-      <w:r>
-        <w:rPr>
-          <w:rFonts w:ascii="Arimo;arial" w:eastAsia="Arimo;arial" w:hAnsi="Arimo;arial" w:cs="Arimo;arial"/>
-        </w:rPr>
-        <w:t>Specification for more</w:t>
+        <w:t>detailed meta-data capabilities. See System Requirements Specification for more</w:t>
       </w:r>
     </w:p>
     <w:p>
@@ -2723,13 +2650,7 @@
         <w:rPr>
           <w:rFonts w:ascii="Arimo;arial" w:eastAsia="Arimo;arial" w:hAnsi="Arimo;arial" w:cs="Arimo;arial"/>
         </w:rPr>
-        <w:t>created. Both a hard and electronic copy of both versions will be pres</w:t>
-      </w:r>
-      <w:r>
-        <w:rPr>
-          <w:rFonts w:ascii="Arimo;arial" w:eastAsia="Arimo;arial" w:hAnsi="Arimo;arial" w:cs="Arimo;arial"/>
-        </w:rPr>
-        <w:t>ented to the client for</w:t>
+        <w:t>created. Both a hard and electronic copy of both versions will be presented to the client for</w:t>
       </w:r>
     </w:p>
     <w:p>
@@ -2998,13 +2919,7 @@
         <w:rPr>
           <w:rFonts w:ascii="Arimo;arial" w:eastAsia="Arimo;arial" w:hAnsi="Arimo;arial" w:cs="Arimo;arial"/>
         </w:rPr>
-        <w:t>_________</w:t>
-      </w:r>
-      <w:r>
-        <w:rPr>
-          <w:rFonts w:ascii="Arimo;arial" w:eastAsia="Arimo;arial" w:hAnsi="Arimo;arial" w:cs="Arimo;arial"/>
-        </w:rPr>
-        <w:t>__________</w:t>
+        <w:t>___________________</w:t>
       </w:r>
     </w:p>
     <w:p>
@@ -3311,13 +3226,7 @@
         <w:rPr>
           <w:rFonts w:ascii="Arimo;arial" w:eastAsia="Arimo;arial" w:hAnsi="Arimo;arial" w:cs="Arimo;arial"/>
         </w:rPr>
-        <w:t xml:space="preserve">Name </w:t>
-      </w:r>
-      <w:r>
-        <w:rPr>
-          <w:rFonts w:ascii="Arimo;arial" w:eastAsia="Arimo;arial" w:hAnsi="Arimo;arial" w:cs="Arimo;arial"/>
-        </w:rPr>
-        <w:t>_________________________________________ Date</w:t>
+        <w:t>Name _________________________________________ Date</w:t>
       </w:r>
     </w:p>
     <w:p>
@@ -3466,8 +3375,1005 @@
           <w:sz w:val="32"/>
           <w:szCs w:val="32"/>
         </w:rPr>
-        <w:t>6. Appendix B – Te</w:t>
-      </w:r>
+        <w:t>6. Appendix B – Team Review Sign-off</w:t>
+      </w:r>
+    </w:p>
+    <w:p>
+      <w:pPr>
+        <w:spacing w:after="0" w:line="100" w:lineRule="atLeast"/>
+        <w:rPr>
+          <w:rFonts w:ascii="Arimo;arial" w:eastAsia="Arimo;arial" w:hAnsi="Arimo;arial" w:cs="Arimo;arial"/>
+          <w:sz w:val="24"/>
+          <w:szCs w:val="24"/>
+        </w:rPr>
+      </w:pPr>
+      <w:r>
+        <w:rPr>
+          <w:rFonts w:ascii="Arimo;arial" w:eastAsia="Arimo;arial" w:hAnsi="Arimo;arial" w:cs="Arimo;arial"/>
+          <w:sz w:val="24"/>
+          <w:szCs w:val="24"/>
+        </w:rPr>
+        <w:t>This document has been collaboratively written by all members the team.</w:t>
+      </w:r>
+    </w:p>
+    <w:p>
+      <w:pPr>
+        <w:spacing w:after="0" w:line="100" w:lineRule="atLeast"/>
+        <w:rPr>
+          <w:rFonts w:ascii="Arimo;arial" w:eastAsia="Arimo;arial" w:hAnsi="Arimo;arial" w:cs="Arimo;arial"/>
+          <w:sz w:val="24"/>
+          <w:szCs w:val="24"/>
+        </w:rPr>
+      </w:pPr>
+      <w:r>
+        <w:rPr>
+          <w:rFonts w:ascii="Arimo;arial" w:eastAsia="Arimo;arial" w:hAnsi="Arimo;arial" w:cs="Arimo;arial"/>
+          <w:sz w:val="24"/>
+          <w:szCs w:val="24"/>
+        </w:rPr>
+        <w:t>Additionally, all team members have reviewed this document and agree on both</w:t>
+      </w:r>
+    </w:p>
+    <w:p>
+      <w:pPr>
+        <w:spacing w:after="0" w:line="100" w:lineRule="atLeast"/>
+        <w:rPr>
+          <w:rFonts w:ascii="Arimo;arial" w:eastAsia="Arimo;arial" w:hAnsi="Arimo;arial" w:cs="Arimo;arial"/>
+          <w:sz w:val="24"/>
+          <w:szCs w:val="24"/>
+        </w:rPr>
+      </w:pPr>
+      <w:r>
+        <w:rPr>
+          <w:rFonts w:ascii="Arimo;arial" w:eastAsia="Arimo;arial" w:hAnsi="Arimo;arial" w:cs="Arimo;arial"/>
+          <w:sz w:val="24"/>
+          <w:szCs w:val="24"/>
+        </w:rPr>
+        <w:t>the content and the format. Any disagreements or concerns are addressed in</w:t>
+      </w:r>
+    </w:p>
+    <w:p>
+      <w:pPr>
+        <w:spacing w:after="0" w:line="100" w:lineRule="atLeast"/>
+        <w:rPr>
+          <w:rFonts w:ascii="Arial-BoldMT" w:eastAsia="Arial-BoldMT" w:hAnsi="Arial-BoldMT" w:cs="Arial-BoldMT"/>
+          <w:b/>
+        </w:rPr>
+      </w:pPr>
+      <w:r>
+        <w:rPr>
+          <w:rFonts w:ascii="Arimo;arial" w:eastAsia="Arimo;arial" w:hAnsi="Arimo;arial" w:cs="Arimo;arial"/>
+          <w:sz w:val="24"/>
+          <w:szCs w:val="24"/>
+        </w:rPr>
+        <w:t>team comments below.</w:t>
+      </w:r>
+    </w:p>
+    <w:p>
+      <w:pPr>
+        <w:spacing w:after="0" w:line="100" w:lineRule="atLeast"/>
+        <w:rPr>
+          <w:rFonts w:ascii="Arimo;arial" w:eastAsia="Arimo;arial" w:hAnsi="Arimo;arial" w:cs="Arimo;arial"/>
+        </w:rPr>
+      </w:pPr>
+      <w:r>
+        <w:rPr>
+          <w:rFonts w:ascii="Arial-BoldMT" w:eastAsia="Arial-BoldMT" w:hAnsi="Arial-BoldMT" w:cs="Arial-BoldMT"/>
+          <w:b/>
+        </w:rPr>
+        <w:t>Team</w:t>
+      </w:r>
+    </w:p>
+    <w:p>
+      <w:pPr>
+        <w:spacing w:after="0" w:line="100" w:lineRule="atLeast"/>
+        <w:rPr>
+          <w:rFonts w:ascii="Arimo;arial" w:eastAsia="Arimo;arial" w:hAnsi="Arimo;arial" w:cs="Arimo;arial"/>
+        </w:rPr>
+      </w:pPr>
+      <w:r>
+        <w:rPr>
+          <w:rFonts w:ascii="Arimo;arial" w:eastAsia="Arimo;arial" w:hAnsi="Arimo;arial" w:cs="Arimo;arial"/>
+        </w:rPr>
+        <w:t>Name _________________________________________ Date</w:t>
+      </w:r>
+    </w:p>
+    <w:p>
+      <w:pPr>
+        <w:spacing w:after="0" w:line="100" w:lineRule="atLeast"/>
+        <w:rPr>
+          <w:rFonts w:ascii="Arimo;arial" w:eastAsia="Arimo;arial" w:hAnsi="Arimo;arial" w:cs="Arimo;arial"/>
+          <w:sz w:val="14"/>
+          <w:szCs w:val="14"/>
+        </w:rPr>
+      </w:pPr>
+      <w:r>
+        <w:rPr>
+          <w:rFonts w:ascii="Arimo;arial" w:eastAsia="Arimo;arial" w:hAnsi="Arimo;arial" w:cs="Arimo;arial"/>
+        </w:rPr>
+        <w:t>___________________</w:t>
+      </w:r>
+    </w:p>
+    <w:p>
+      <w:pPr>
+        <w:spacing w:after="0" w:line="100" w:lineRule="atLeast"/>
+        <w:rPr>
+          <w:rFonts w:ascii="Arimo;arial" w:eastAsia="Arimo;arial" w:hAnsi="Arimo;arial" w:cs="Arimo;arial"/>
+        </w:rPr>
+      </w:pPr>
+      <w:r>
+        <w:rPr>
+          <w:rFonts w:ascii="Arimo;arial" w:eastAsia="Arimo;arial" w:hAnsi="Arimo;arial" w:cs="Arimo;arial"/>
+          <w:sz w:val="14"/>
+          <w:szCs w:val="14"/>
+        </w:rPr>
+        <w:t>Print</w:t>
+      </w:r>
+    </w:p>
+    <w:p>
+      <w:pPr>
+        <w:spacing w:after="0" w:line="100" w:lineRule="atLeast"/>
+        <w:rPr>
+          <w:rFonts w:ascii="Arimo;arial" w:eastAsia="Arimo;arial" w:hAnsi="Arimo;arial" w:cs="Arimo;arial"/>
+        </w:rPr>
+      </w:pPr>
+      <w:r>
+        <w:rPr>
+          <w:rFonts w:ascii="Arimo;arial" w:eastAsia="Arimo;arial" w:hAnsi="Arimo;arial" w:cs="Arimo;arial"/>
+        </w:rPr>
+        <w:t>Name _________________________________________ Date</w:t>
+      </w:r>
+    </w:p>
+    <w:p>
+      <w:pPr>
+        <w:spacing w:after="0" w:line="100" w:lineRule="atLeast"/>
+        <w:rPr>
+          <w:rFonts w:ascii="Arimo;arial" w:eastAsia="Arimo;arial" w:hAnsi="Arimo;arial" w:cs="Arimo;arial"/>
+          <w:sz w:val="14"/>
+          <w:szCs w:val="14"/>
+        </w:rPr>
+      </w:pPr>
+      <w:r>
+        <w:rPr>
+          <w:rFonts w:ascii="Arimo;arial" w:eastAsia="Arimo;arial" w:hAnsi="Arimo;arial" w:cs="Arimo;arial"/>
+        </w:rPr>
+        <w:t>___________________</w:t>
+      </w:r>
+    </w:p>
+    <w:p>
+      <w:pPr>
+        <w:spacing w:after="0" w:line="100" w:lineRule="atLeast"/>
+        <w:rPr>
+          <w:rFonts w:ascii="Arimo;arial" w:eastAsia="Arimo;arial" w:hAnsi="Arimo;arial" w:cs="Arimo;arial"/>
+          <w:sz w:val="14"/>
+          <w:szCs w:val="14"/>
+        </w:rPr>
+      </w:pPr>
+      <w:r>
+        <w:rPr>
+          <w:rFonts w:ascii="Arimo;arial" w:eastAsia="Arimo;arial" w:hAnsi="Arimo;arial" w:cs="Arimo;arial"/>
+          <w:sz w:val="14"/>
+          <w:szCs w:val="14"/>
+        </w:rPr>
+        <w:t>Signature</w:t>
+      </w:r>
+    </w:p>
+    <w:p>
+      <w:pPr>
+        <w:spacing w:after="0" w:line="100" w:lineRule="atLeast"/>
+      </w:pPr>
+    </w:p>
+    <w:p>
+      <w:pPr>
+        <w:spacing w:after="0" w:line="100" w:lineRule="atLeast"/>
+        <w:rPr>
+          <w:rFonts w:ascii="Arimo;arial" w:eastAsia="Arimo;arial" w:hAnsi="Arimo;arial" w:cs="Arimo;arial"/>
+        </w:rPr>
+      </w:pPr>
+      <w:r>
+        <w:rPr>
+          <w:rFonts w:ascii="Arimo;arial" w:eastAsia="Arimo;arial" w:hAnsi="Arimo;arial" w:cs="Arimo;arial"/>
+        </w:rPr>
+        <w:t>Comments</w:t>
+      </w:r>
+    </w:p>
+    <w:p>
+      <w:pPr>
+        <w:spacing w:after="0" w:line="100" w:lineRule="atLeast"/>
+        <w:rPr>
+          <w:rFonts w:ascii="Arimo;arial" w:eastAsia="Arimo;arial" w:hAnsi="Arimo;arial" w:cs="Arimo;arial"/>
+        </w:rPr>
+      </w:pPr>
+      <w:r>
+        <w:rPr>
+          <w:rFonts w:ascii="Arimo;arial" w:eastAsia="Arimo;arial" w:hAnsi="Arimo;arial" w:cs="Arimo;arial"/>
+        </w:rPr>
+        <w:t>______________________________________________________________</w:t>
+      </w:r>
+    </w:p>
+    <w:p>
+      <w:pPr>
+        <w:spacing w:after="0" w:line="100" w:lineRule="atLeast"/>
+        <w:rPr>
+          <w:rFonts w:ascii="Arimo;arial" w:eastAsia="Arimo;arial" w:hAnsi="Arimo;arial" w:cs="Arimo;arial"/>
+        </w:rPr>
+      </w:pPr>
+      <w:r>
+        <w:rPr>
+          <w:rFonts w:ascii="Arimo;arial" w:eastAsia="Arimo;arial" w:hAnsi="Arimo;arial" w:cs="Arimo;arial"/>
+        </w:rPr>
+        <w:t>______________________________________________________________________</w:t>
+      </w:r>
+    </w:p>
+    <w:p>
+      <w:pPr>
+        <w:spacing w:after="0" w:line="100" w:lineRule="atLeast"/>
+        <w:rPr>
+          <w:rFonts w:ascii="Arimo;arial" w:eastAsia="Arimo;arial" w:hAnsi="Arimo;arial" w:cs="Arimo;arial"/>
+        </w:rPr>
+      </w:pPr>
+      <w:r>
+        <w:rPr>
+          <w:rFonts w:ascii="Arimo;arial" w:eastAsia="Arimo;arial" w:hAnsi="Arimo;arial" w:cs="Arimo;arial"/>
+        </w:rPr>
+        <w:t>__</w:t>
+      </w:r>
+    </w:p>
+    <w:p>
+      <w:pPr>
+        <w:spacing w:after="0" w:line="100" w:lineRule="atLeast"/>
+        <w:rPr>
+          <w:rFonts w:ascii="Arimo;arial" w:eastAsia="Arimo;arial" w:hAnsi="Arimo;arial" w:cs="Arimo;arial"/>
+        </w:rPr>
+      </w:pPr>
+      <w:r>
+        <w:rPr>
+          <w:rFonts w:ascii="Arimo;arial" w:eastAsia="Arimo;arial" w:hAnsi="Arimo;arial" w:cs="Arimo;arial"/>
+        </w:rPr>
+        <w:t>Name _________________________________________ Date</w:t>
+      </w:r>
+    </w:p>
+    <w:p>
+      <w:pPr>
+        <w:spacing w:after="0" w:line="100" w:lineRule="atLeast"/>
+        <w:rPr>
+          <w:rFonts w:ascii="Arimo;arial" w:eastAsia="Arimo;arial" w:hAnsi="Arimo;arial" w:cs="Arimo;arial"/>
+          <w:sz w:val="14"/>
+          <w:szCs w:val="14"/>
+        </w:rPr>
+      </w:pPr>
+      <w:r>
+        <w:rPr>
+          <w:rFonts w:ascii="Arimo;arial" w:eastAsia="Arimo;arial" w:hAnsi="Arimo;arial" w:cs="Arimo;arial"/>
+        </w:rPr>
+        <w:t>___________________</w:t>
+      </w:r>
+    </w:p>
+    <w:p>
+      <w:pPr>
+        <w:spacing w:after="0" w:line="100" w:lineRule="atLeast"/>
+        <w:rPr>
+          <w:rFonts w:ascii="Arimo;arial" w:eastAsia="Arimo;arial" w:hAnsi="Arimo;arial" w:cs="Arimo;arial"/>
+        </w:rPr>
+      </w:pPr>
+      <w:r>
+        <w:rPr>
+          <w:rFonts w:ascii="Arimo;arial" w:eastAsia="Arimo;arial" w:hAnsi="Arimo;arial" w:cs="Arimo;arial"/>
+          <w:sz w:val="14"/>
+          <w:szCs w:val="14"/>
+        </w:rPr>
+        <w:t>Print</w:t>
+      </w:r>
+    </w:p>
+    <w:p>
+      <w:pPr>
+        <w:spacing w:after="0" w:line="100" w:lineRule="atLeast"/>
+        <w:rPr>
+          <w:rFonts w:ascii="Arimo;arial" w:eastAsia="Arimo;arial" w:hAnsi="Arimo;arial" w:cs="Arimo;arial"/>
+        </w:rPr>
+      </w:pPr>
+      <w:r>
+        <w:rPr>
+          <w:rFonts w:ascii="Arimo;arial" w:eastAsia="Arimo;arial" w:hAnsi="Arimo;arial" w:cs="Arimo;arial"/>
+        </w:rPr>
+        <w:t>Name _________________________________________ Date</w:t>
+      </w:r>
+    </w:p>
+    <w:p>
+      <w:pPr>
+        <w:spacing w:after="0" w:line="100" w:lineRule="atLeast"/>
+        <w:rPr>
+          <w:rFonts w:ascii="Arimo;arial" w:eastAsia="Arimo;arial" w:hAnsi="Arimo;arial" w:cs="Arimo;arial"/>
+          <w:sz w:val="14"/>
+          <w:szCs w:val="14"/>
+        </w:rPr>
+      </w:pPr>
+      <w:r>
+        <w:rPr>
+          <w:rFonts w:ascii="Arimo;arial" w:eastAsia="Arimo;arial" w:hAnsi="Arimo;arial" w:cs="Arimo;arial"/>
+        </w:rPr>
+        <w:t>___________________</w:t>
+      </w:r>
+    </w:p>
+    <w:p>
+      <w:pPr>
+        <w:spacing w:after="0" w:line="100" w:lineRule="atLeast"/>
+        <w:rPr>
+          <w:rFonts w:ascii="Arimo;arial" w:eastAsia="Arimo;arial" w:hAnsi="Arimo;arial" w:cs="Arimo;arial"/>
+        </w:rPr>
+      </w:pPr>
+      <w:r>
+        <w:rPr>
+          <w:rFonts w:ascii="Arimo;arial" w:eastAsia="Arimo;arial" w:hAnsi="Arimo;arial" w:cs="Arimo;arial"/>
+          <w:sz w:val="14"/>
+          <w:szCs w:val="14"/>
+        </w:rPr>
+        <w:t>Signature</w:t>
+      </w:r>
+    </w:p>
+    <w:p>
+      <w:pPr>
+        <w:spacing w:after="0" w:line="100" w:lineRule="atLeast"/>
+        <w:rPr>
+          <w:rFonts w:ascii="Arimo;arial" w:eastAsia="Arimo;arial" w:hAnsi="Arimo;arial" w:cs="Arimo;arial"/>
+        </w:rPr>
+      </w:pPr>
+      <w:r>
+        <w:rPr>
+          <w:rFonts w:ascii="Arimo;arial" w:eastAsia="Arimo;arial" w:hAnsi="Arimo;arial" w:cs="Arimo;arial"/>
+        </w:rPr>
+        <w:t>Comments</w:t>
+      </w:r>
+    </w:p>
+    <w:p>
+      <w:pPr>
+        <w:spacing w:after="0" w:line="100" w:lineRule="atLeast"/>
+        <w:rPr>
+          <w:rFonts w:ascii="Arimo;arial" w:eastAsia="Arimo;arial" w:hAnsi="Arimo;arial" w:cs="Arimo;arial"/>
+        </w:rPr>
+      </w:pPr>
+      <w:r>
+        <w:rPr>
+          <w:rFonts w:ascii="Arimo;arial" w:eastAsia="Arimo;arial" w:hAnsi="Arimo;arial" w:cs="Arimo;arial"/>
+        </w:rPr>
+        <w:t>______________________________________________________________</w:t>
+      </w:r>
+    </w:p>
+    <w:p>
+      <w:pPr>
+        <w:spacing w:after="0" w:line="100" w:lineRule="atLeast"/>
+        <w:rPr>
+          <w:rFonts w:ascii="Arimo;arial" w:eastAsia="Arimo;arial" w:hAnsi="Arimo;arial" w:cs="Arimo;arial"/>
+        </w:rPr>
+      </w:pPr>
+      <w:r>
+        <w:rPr>
+          <w:rFonts w:ascii="Arimo;arial" w:eastAsia="Arimo;arial" w:hAnsi="Arimo;arial" w:cs="Arimo;arial"/>
+        </w:rPr>
+        <w:t>______________________________________________________________________</w:t>
+      </w:r>
+    </w:p>
+    <w:p>
+      <w:pPr>
+        <w:spacing w:after="0" w:line="100" w:lineRule="atLeast"/>
+        <w:rPr>
+          <w:rFonts w:ascii="Arimo;arial" w:eastAsia="Arimo;arial" w:hAnsi="Arimo;arial" w:cs="Arimo;arial"/>
+        </w:rPr>
+      </w:pPr>
+      <w:r>
+        <w:rPr>
+          <w:rFonts w:ascii="Arimo;arial" w:eastAsia="Arimo;arial" w:hAnsi="Arimo;arial" w:cs="Arimo;arial"/>
+        </w:rPr>
+        <w:t>__</w:t>
+      </w:r>
+    </w:p>
+    <w:p>
+      <w:pPr>
+        <w:spacing w:after="0" w:line="100" w:lineRule="atLeast"/>
+        <w:rPr>
+          <w:rFonts w:ascii="Arimo;arial" w:eastAsia="Arimo;arial" w:hAnsi="Arimo;arial" w:cs="Arimo;arial"/>
+        </w:rPr>
+      </w:pPr>
+      <w:r>
+        <w:rPr>
+          <w:rFonts w:ascii="Arimo;arial" w:eastAsia="Arimo;arial" w:hAnsi="Arimo;arial" w:cs="Arimo;arial"/>
+        </w:rPr>
+        <w:t>Name _________________________________________ Date</w:t>
+      </w:r>
+    </w:p>
+    <w:p>
+      <w:pPr>
+        <w:spacing w:after="0" w:line="100" w:lineRule="atLeast"/>
+        <w:rPr>
+          <w:rFonts w:ascii="Arimo;arial" w:eastAsia="Arimo;arial" w:hAnsi="Arimo;arial" w:cs="Arimo;arial"/>
+          <w:sz w:val="14"/>
+          <w:szCs w:val="14"/>
+        </w:rPr>
+      </w:pPr>
+      <w:r>
+        <w:rPr>
+          <w:rFonts w:ascii="Arimo;arial" w:eastAsia="Arimo;arial" w:hAnsi="Arimo;arial" w:cs="Arimo;arial"/>
+        </w:rPr>
+        <w:t>___________________</w:t>
+      </w:r>
+    </w:p>
+    <w:p>
+      <w:pPr>
+        <w:spacing w:after="0" w:line="100" w:lineRule="atLeast"/>
+        <w:rPr>
+          <w:rFonts w:ascii="Arimo;arial" w:eastAsia="Arimo;arial" w:hAnsi="Arimo;arial" w:cs="Arimo;arial"/>
+        </w:rPr>
+      </w:pPr>
+      <w:r>
+        <w:rPr>
+          <w:rFonts w:ascii="Arimo;arial" w:eastAsia="Arimo;arial" w:hAnsi="Arimo;arial" w:cs="Arimo;arial"/>
+          <w:sz w:val="14"/>
+          <w:szCs w:val="14"/>
+        </w:rPr>
+        <w:lastRenderedPageBreak/>
+        <w:t>Print</w:t>
+      </w:r>
+    </w:p>
+    <w:p>
+      <w:pPr>
+        <w:spacing w:after="0" w:line="100" w:lineRule="atLeast"/>
+        <w:rPr>
+          <w:rFonts w:ascii="Arimo;arial" w:eastAsia="Arimo;arial" w:hAnsi="Arimo;arial" w:cs="Arimo;arial"/>
+        </w:rPr>
+      </w:pPr>
+      <w:r>
+        <w:rPr>
+          <w:rFonts w:ascii="Arimo;arial" w:eastAsia="Arimo;arial" w:hAnsi="Arimo;arial" w:cs="Arimo;arial"/>
+        </w:rPr>
+        <w:t>Name _________________________________________ Date</w:t>
+      </w:r>
+    </w:p>
+    <w:p>
+      <w:pPr>
+        <w:spacing w:after="0" w:line="100" w:lineRule="atLeast"/>
+        <w:rPr>
+          <w:rFonts w:ascii="Arimo;arial" w:eastAsia="Arimo;arial" w:hAnsi="Arimo;arial" w:cs="Arimo;arial"/>
+          <w:sz w:val="14"/>
+          <w:szCs w:val="14"/>
+        </w:rPr>
+      </w:pPr>
+      <w:r>
+        <w:rPr>
+          <w:rFonts w:ascii="Arimo;arial" w:eastAsia="Arimo;arial" w:hAnsi="Arimo;arial" w:cs="Arimo;arial"/>
+        </w:rPr>
+        <w:t>___________________</w:t>
+      </w:r>
+    </w:p>
+    <w:p>
+      <w:pPr>
+        <w:spacing w:after="0" w:line="100" w:lineRule="atLeast"/>
+        <w:rPr>
+          <w:rFonts w:ascii="Arimo;arial" w:eastAsia="Arimo;arial" w:hAnsi="Arimo;arial" w:cs="Arimo;arial"/>
+        </w:rPr>
+      </w:pPr>
+      <w:r>
+        <w:rPr>
+          <w:rFonts w:ascii="Arimo;arial" w:eastAsia="Arimo;arial" w:hAnsi="Arimo;arial" w:cs="Arimo;arial"/>
+          <w:sz w:val="14"/>
+          <w:szCs w:val="14"/>
+        </w:rPr>
+        <w:t>Signature</w:t>
+      </w:r>
+    </w:p>
+    <w:p>
+      <w:pPr>
+        <w:spacing w:after="0" w:line="100" w:lineRule="atLeast"/>
+        <w:rPr>
+          <w:rFonts w:ascii="Arimo;arial" w:eastAsia="Arimo;arial" w:hAnsi="Arimo;arial" w:cs="Arimo;arial"/>
+        </w:rPr>
+      </w:pPr>
+      <w:r>
+        <w:rPr>
+          <w:rFonts w:ascii="Arimo;arial" w:eastAsia="Arimo;arial" w:hAnsi="Arimo;arial" w:cs="Arimo;arial"/>
+        </w:rPr>
+        <w:t>Comments</w:t>
+      </w:r>
+    </w:p>
+    <w:p>
+      <w:pPr>
+        <w:spacing w:after="0" w:line="100" w:lineRule="atLeast"/>
+        <w:rPr>
+          <w:rFonts w:ascii="Arimo;arial" w:eastAsia="Arimo;arial" w:hAnsi="Arimo;arial" w:cs="Arimo;arial"/>
+        </w:rPr>
+      </w:pPr>
+      <w:r>
+        <w:rPr>
+          <w:rFonts w:ascii="Arimo;arial" w:eastAsia="Arimo;arial" w:hAnsi="Arimo;arial" w:cs="Arimo;arial"/>
+        </w:rPr>
+        <w:t>______________________________________________________________</w:t>
+      </w:r>
+    </w:p>
+    <w:p>
+      <w:pPr>
+        <w:spacing w:after="0" w:line="100" w:lineRule="atLeast"/>
+        <w:rPr>
+          <w:rFonts w:ascii="Arimo;arial" w:eastAsia="Arimo;arial" w:hAnsi="Arimo;arial" w:cs="Arimo;arial"/>
+        </w:rPr>
+      </w:pPr>
+      <w:r>
+        <w:rPr>
+          <w:rFonts w:ascii="Arimo;arial" w:eastAsia="Arimo;arial" w:hAnsi="Arimo;arial" w:cs="Arimo;arial"/>
+        </w:rPr>
+        <w:t>______________________________________________________________________</w:t>
+      </w:r>
+    </w:p>
+    <w:p>
+      <w:pPr>
+        <w:spacing w:after="0" w:line="100" w:lineRule="atLeast"/>
+        <w:rPr>
+          <w:rFonts w:ascii="Arimo;arial" w:eastAsia="Arimo;arial" w:hAnsi="Arimo;arial" w:cs="Arimo;arial"/>
+        </w:rPr>
+      </w:pPr>
+      <w:r>
+        <w:rPr>
+          <w:rFonts w:ascii="Arimo;arial" w:eastAsia="Arimo;arial" w:hAnsi="Arimo;arial" w:cs="Arimo;arial"/>
+        </w:rPr>
+        <w:t>__</w:t>
+      </w:r>
+    </w:p>
+    <w:p>
+      <w:pPr>
+        <w:spacing w:after="0" w:line="100" w:lineRule="atLeast"/>
+        <w:rPr>
+          <w:rFonts w:ascii="Arimo;arial" w:eastAsia="Arimo;arial" w:hAnsi="Arimo;arial" w:cs="Arimo;arial"/>
+        </w:rPr>
+      </w:pPr>
+      <w:r>
+        <w:rPr>
+          <w:rFonts w:ascii="Arimo;arial" w:eastAsia="Arimo;arial" w:hAnsi="Arimo;arial" w:cs="Arimo;arial"/>
+        </w:rPr>
+        <w:t>Name _________________________________________ Date</w:t>
+      </w:r>
+    </w:p>
+    <w:p>
+      <w:pPr>
+        <w:spacing w:after="0" w:line="100" w:lineRule="atLeast"/>
+        <w:rPr>
+          <w:rFonts w:ascii="Arimo;arial" w:eastAsia="Arimo;arial" w:hAnsi="Arimo;arial" w:cs="Arimo;arial"/>
+          <w:sz w:val="14"/>
+          <w:szCs w:val="14"/>
+        </w:rPr>
+      </w:pPr>
+      <w:r>
+        <w:rPr>
+          <w:rFonts w:ascii="Arimo;arial" w:eastAsia="Arimo;arial" w:hAnsi="Arimo;arial" w:cs="Arimo;arial"/>
+        </w:rPr>
+        <w:t>___________________</w:t>
+      </w:r>
+    </w:p>
+    <w:p>
+      <w:pPr>
+        <w:spacing w:after="0" w:line="100" w:lineRule="atLeast"/>
+        <w:rPr>
+          <w:rFonts w:ascii="Arimo;arial" w:eastAsia="Arimo;arial" w:hAnsi="Arimo;arial" w:cs="Arimo;arial"/>
+        </w:rPr>
+      </w:pPr>
+      <w:r>
+        <w:rPr>
+          <w:rFonts w:ascii="Arimo;arial" w:eastAsia="Arimo;arial" w:hAnsi="Arimo;arial" w:cs="Arimo;arial"/>
+          <w:sz w:val="14"/>
+          <w:szCs w:val="14"/>
+        </w:rPr>
+        <w:t>Print</w:t>
+      </w:r>
+    </w:p>
+    <w:p>
+      <w:pPr>
+        <w:spacing w:after="0" w:line="100" w:lineRule="atLeast"/>
+        <w:rPr>
+          <w:rFonts w:ascii="Arimo;arial" w:eastAsia="Arimo;arial" w:hAnsi="Arimo;arial" w:cs="Arimo;arial"/>
+        </w:rPr>
+      </w:pPr>
+      <w:r>
+        <w:rPr>
+          <w:rFonts w:ascii="Arimo;arial" w:eastAsia="Arimo;arial" w:hAnsi="Arimo;arial" w:cs="Arimo;arial"/>
+        </w:rPr>
+        <w:t>Name _________________________________________ Date</w:t>
+      </w:r>
+    </w:p>
+    <w:p>
+      <w:pPr>
+        <w:spacing w:after="0" w:line="100" w:lineRule="atLeast"/>
+        <w:rPr>
+          <w:rFonts w:ascii="Arimo;arial" w:eastAsia="Arimo;arial" w:hAnsi="Arimo;arial" w:cs="Arimo;arial"/>
+          <w:sz w:val="14"/>
+          <w:szCs w:val="14"/>
+        </w:rPr>
+      </w:pPr>
+      <w:r>
+        <w:rPr>
+          <w:rFonts w:ascii="Arimo;arial" w:eastAsia="Arimo;arial" w:hAnsi="Arimo;arial" w:cs="Arimo;arial"/>
+        </w:rPr>
+        <w:t>___________________</w:t>
+      </w:r>
+    </w:p>
+    <w:p>
+      <w:pPr>
+        <w:spacing w:after="0" w:line="100" w:lineRule="atLeast"/>
+        <w:rPr>
+          <w:rFonts w:ascii="Arimo;arial" w:eastAsia="Arimo;arial" w:hAnsi="Arimo;arial" w:cs="Arimo;arial"/>
+        </w:rPr>
+      </w:pPr>
+      <w:r>
+        <w:rPr>
+          <w:rFonts w:ascii="Arimo;arial" w:eastAsia="Arimo;arial" w:hAnsi="Arimo;arial" w:cs="Arimo;arial"/>
+          <w:sz w:val="14"/>
+          <w:szCs w:val="14"/>
+        </w:rPr>
+        <w:t>Signature</w:t>
+      </w:r>
+    </w:p>
+    <w:p>
+      <w:pPr>
+        <w:spacing w:after="0" w:line="100" w:lineRule="atLeast"/>
+        <w:rPr>
+          <w:rFonts w:ascii="Arimo;arial" w:eastAsia="Arimo;arial" w:hAnsi="Arimo;arial" w:cs="Arimo;arial"/>
+        </w:rPr>
+      </w:pPr>
+      <w:r>
+        <w:rPr>
+          <w:rFonts w:ascii="Arimo;arial" w:eastAsia="Arimo;arial" w:hAnsi="Arimo;arial" w:cs="Arimo;arial"/>
+        </w:rPr>
+        <w:t>Comments</w:t>
+      </w:r>
+    </w:p>
+    <w:p>
+      <w:pPr>
+        <w:spacing w:after="0" w:line="100" w:lineRule="atLeast"/>
+        <w:rPr>
+          <w:rFonts w:ascii="Arimo;arial" w:eastAsia="Arimo;arial" w:hAnsi="Arimo;arial" w:cs="Arimo;arial"/>
+        </w:rPr>
+      </w:pPr>
+      <w:r>
+        <w:rPr>
+          <w:rFonts w:ascii="Arimo;arial" w:eastAsia="Arimo;arial" w:hAnsi="Arimo;arial" w:cs="Arimo;arial"/>
+        </w:rPr>
+        <w:t>______________________________________________________________</w:t>
+      </w:r>
+    </w:p>
+    <w:p>
+      <w:pPr>
+        <w:spacing w:after="0" w:line="100" w:lineRule="atLeast"/>
+        <w:rPr>
+          <w:rFonts w:ascii="Arimo;arial" w:eastAsia="Arimo;arial" w:hAnsi="Arimo;arial" w:cs="Arimo;arial"/>
+        </w:rPr>
+      </w:pPr>
+      <w:r>
+        <w:rPr>
+          <w:rFonts w:ascii="Arimo;arial" w:eastAsia="Arimo;arial" w:hAnsi="Arimo;arial" w:cs="Arimo;arial"/>
+        </w:rPr>
+        <w:t>______________________________________________________________________</w:t>
+      </w:r>
+    </w:p>
+    <w:p>
+      <w:pPr>
+        <w:spacing w:after="0" w:line="100" w:lineRule="atLeast"/>
+        <w:rPr>
+          <w:rFonts w:ascii="Arimo;arial" w:eastAsia="Arimo;arial" w:hAnsi="Arimo;arial" w:cs="Arimo;arial"/>
+        </w:rPr>
+      </w:pPr>
+      <w:r>
+        <w:rPr>
+          <w:rFonts w:ascii="Arimo;arial" w:eastAsia="Arimo;arial" w:hAnsi="Arimo;arial" w:cs="Arimo;arial"/>
+        </w:rPr>
+        <w:t>__</w:t>
+      </w:r>
+    </w:p>
+    <w:p>
+      <w:pPr>
+        <w:spacing w:after="0" w:line="100" w:lineRule="atLeast"/>
+        <w:rPr>
+          <w:rFonts w:ascii="Arimo;arial" w:eastAsia="Arimo;arial" w:hAnsi="Arimo;arial" w:cs="Arimo;arial"/>
+        </w:rPr>
+      </w:pPr>
+      <w:r>
+        <w:rPr>
+          <w:rFonts w:ascii="Arimo;arial" w:eastAsia="Arimo;arial" w:hAnsi="Arimo;arial" w:cs="Arimo;arial"/>
+        </w:rPr>
+        <w:t>Name _________________________________________ Date</w:t>
+      </w:r>
+    </w:p>
+    <w:p>
+      <w:pPr>
+        <w:spacing w:after="0" w:line="100" w:lineRule="atLeast"/>
+        <w:rPr>
+          <w:rFonts w:ascii="Arimo;arial" w:eastAsia="Arimo;arial" w:hAnsi="Arimo;arial" w:cs="Arimo;arial"/>
+          <w:sz w:val="14"/>
+          <w:szCs w:val="14"/>
+        </w:rPr>
+      </w:pPr>
+      <w:r>
+        <w:rPr>
+          <w:rFonts w:ascii="Arimo;arial" w:eastAsia="Arimo;arial" w:hAnsi="Arimo;arial" w:cs="Arimo;arial"/>
+        </w:rPr>
+        <w:t>___________________</w:t>
+      </w:r>
+    </w:p>
+    <w:p>
+      <w:pPr>
+        <w:spacing w:after="0" w:line="100" w:lineRule="atLeast"/>
+        <w:rPr>
+          <w:rFonts w:ascii="Arimo;arial" w:eastAsia="Arimo;arial" w:hAnsi="Arimo;arial" w:cs="Arimo;arial"/>
+        </w:rPr>
+      </w:pPr>
+      <w:r>
+        <w:rPr>
+          <w:rFonts w:ascii="Arimo;arial" w:eastAsia="Arimo;arial" w:hAnsi="Arimo;arial" w:cs="Arimo;arial"/>
+          <w:sz w:val="14"/>
+          <w:szCs w:val="14"/>
+        </w:rPr>
+        <w:t>Print</w:t>
+      </w:r>
+    </w:p>
+    <w:p>
+      <w:pPr>
+        <w:spacing w:after="0" w:line="100" w:lineRule="atLeast"/>
+        <w:rPr>
+          <w:rFonts w:ascii="Arimo;arial" w:eastAsia="Arimo;arial" w:hAnsi="Arimo;arial" w:cs="Arimo;arial"/>
+        </w:rPr>
+      </w:pPr>
+      <w:r>
+        <w:rPr>
+          <w:rFonts w:ascii="Arimo;arial" w:eastAsia="Arimo;arial" w:hAnsi="Arimo;arial" w:cs="Arimo;arial"/>
+        </w:rPr>
+        <w:t>Name _________________________________________ Date</w:t>
+      </w:r>
+    </w:p>
+    <w:p>
+      <w:pPr>
+        <w:spacing w:after="0" w:line="100" w:lineRule="atLeast"/>
+        <w:rPr>
+          <w:rFonts w:ascii="Arimo;arial" w:eastAsia="Arimo;arial" w:hAnsi="Arimo;arial" w:cs="Arimo;arial"/>
+          <w:sz w:val="14"/>
+          <w:szCs w:val="14"/>
+        </w:rPr>
+      </w:pPr>
+      <w:r>
+        <w:rPr>
+          <w:rFonts w:ascii="Arimo;arial" w:eastAsia="Arimo;arial" w:hAnsi="Arimo;arial" w:cs="Arimo;arial"/>
+        </w:rPr>
+        <w:t>___________________</w:t>
+      </w:r>
+    </w:p>
+    <w:p>
+      <w:pPr>
+        <w:spacing w:after="0" w:line="100" w:lineRule="atLeast"/>
+        <w:rPr>
+          <w:rFonts w:ascii="Arimo;arial" w:eastAsia="Arimo;arial" w:hAnsi="Arimo;arial" w:cs="Arimo;arial"/>
+        </w:rPr>
+      </w:pPr>
+      <w:r>
+        <w:rPr>
+          <w:rFonts w:ascii="Arimo;arial" w:eastAsia="Arimo;arial" w:hAnsi="Arimo;arial" w:cs="Arimo;arial"/>
+          <w:sz w:val="14"/>
+          <w:szCs w:val="14"/>
+        </w:rPr>
+        <w:t>Signature</w:t>
+      </w:r>
+    </w:p>
+    <w:p>
+      <w:pPr>
+        <w:spacing w:after="0" w:line="100" w:lineRule="atLeast"/>
+        <w:rPr>
+          <w:rFonts w:ascii="Arimo;arial" w:eastAsia="Arimo;arial" w:hAnsi="Arimo;arial" w:cs="Arimo;arial"/>
+        </w:rPr>
+      </w:pPr>
+      <w:r>
+        <w:rPr>
+          <w:rFonts w:ascii="Arimo;arial" w:eastAsia="Arimo;arial" w:hAnsi="Arimo;arial" w:cs="Arimo;arial"/>
+        </w:rPr>
+        <w:t>Comments</w:t>
+      </w:r>
+    </w:p>
+    <w:p>
+      <w:pPr>
+        <w:spacing w:after="0" w:line="100" w:lineRule="atLeast"/>
+        <w:rPr>
+          <w:rFonts w:ascii="Arimo;arial" w:eastAsia="Arimo;arial" w:hAnsi="Arimo;arial" w:cs="Arimo;arial"/>
+        </w:rPr>
+      </w:pPr>
+      <w:r>
+        <w:rPr>
+          <w:rFonts w:ascii="Arimo;arial" w:eastAsia="Arimo;arial" w:hAnsi="Arimo;arial" w:cs="Arimo;arial"/>
+        </w:rPr>
+        <w:t>______________________________________________________________</w:t>
+      </w:r>
+    </w:p>
+    <w:p>
+      <w:pPr>
+        <w:spacing w:after="0" w:line="100" w:lineRule="atLeast"/>
+        <w:rPr>
+          <w:rFonts w:ascii="Arimo;arial" w:eastAsia="Arimo;arial" w:hAnsi="Arimo;arial" w:cs="Arimo;arial"/>
+        </w:rPr>
+      </w:pPr>
+      <w:r>
+        <w:rPr>
+          <w:rFonts w:ascii="Arimo;arial" w:eastAsia="Arimo;arial" w:hAnsi="Arimo;arial" w:cs="Arimo;arial"/>
+        </w:rPr>
+        <w:t>______________________________________________________________________</w:t>
+      </w:r>
+    </w:p>
+    <w:p>
+      <w:pPr>
+        <w:spacing w:after="0" w:line="100" w:lineRule="atLeast"/>
+        <w:rPr>
+          <w:rFonts w:ascii="Arimo;arial" w:eastAsia="Arimo;arial" w:hAnsi="Arimo;arial" w:cs="Arimo;arial"/>
+        </w:rPr>
+      </w:pPr>
+      <w:r>
+        <w:rPr>
+          <w:rFonts w:ascii="Arimo;arial" w:eastAsia="Arimo;arial" w:hAnsi="Arimo;arial" w:cs="Arimo;arial"/>
+        </w:rPr>
+        <w:t>__</w:t>
+      </w:r>
+    </w:p>
+    <w:p>
+      <w:pPr>
+        <w:spacing w:after="0" w:line="100" w:lineRule="atLeast"/>
+        <w:rPr>
+          <w:rFonts w:ascii="Arimo;arial" w:eastAsia="Arimo;arial" w:hAnsi="Arimo;arial" w:cs="Arimo;arial"/>
+        </w:rPr>
+      </w:pPr>
+      <w:r>
+        <w:rPr>
+          <w:rFonts w:ascii="Arimo;arial" w:eastAsia="Arimo;arial" w:hAnsi="Arimo;arial" w:cs="Arimo;arial"/>
+        </w:rPr>
+        <w:t>Name _________________________________________ Date</w:t>
+      </w:r>
+    </w:p>
+    <w:p>
+      <w:pPr>
+        <w:spacing w:after="0" w:line="100" w:lineRule="atLeast"/>
+        <w:rPr>
+          <w:rFonts w:ascii="Arimo;arial" w:eastAsia="Arimo;arial" w:hAnsi="Arimo;arial" w:cs="Arimo;arial"/>
+          <w:sz w:val="14"/>
+          <w:szCs w:val="14"/>
+        </w:rPr>
+      </w:pPr>
+      <w:r>
+        <w:rPr>
+          <w:rFonts w:ascii="Arimo;arial" w:eastAsia="Arimo;arial" w:hAnsi="Arimo;arial" w:cs="Arimo;arial"/>
+        </w:rPr>
+        <w:t>___________________</w:t>
+      </w:r>
+    </w:p>
+    <w:p>
+      <w:pPr>
+        <w:spacing w:after="0" w:line="100" w:lineRule="atLeast"/>
+        <w:rPr>
+          <w:rFonts w:ascii="Arimo;arial" w:eastAsia="Arimo;arial" w:hAnsi="Arimo;arial" w:cs="Arimo;arial"/>
+        </w:rPr>
+      </w:pPr>
+      <w:r>
+        <w:rPr>
+          <w:rFonts w:ascii="Arimo;arial" w:eastAsia="Arimo;arial" w:hAnsi="Arimo;arial" w:cs="Arimo;arial"/>
+          <w:sz w:val="14"/>
+          <w:szCs w:val="14"/>
+        </w:rPr>
+        <w:t>Print</w:t>
+      </w:r>
+    </w:p>
+    <w:p>
+      <w:pPr>
+        <w:spacing w:after="0" w:line="100" w:lineRule="atLeast"/>
+        <w:rPr>
+          <w:rFonts w:ascii="Arimo;arial" w:eastAsia="Arimo;arial" w:hAnsi="Arimo;arial" w:cs="Arimo;arial"/>
+        </w:rPr>
+      </w:pPr>
+      <w:r>
+        <w:rPr>
+          <w:rFonts w:ascii="Arimo;arial" w:eastAsia="Arimo;arial" w:hAnsi="Arimo;arial" w:cs="Arimo;arial"/>
+        </w:rPr>
+        <w:t>Name _________________________________________ Date</w:t>
+      </w:r>
+    </w:p>
+    <w:p>
+      <w:pPr>
+        <w:spacing w:after="0" w:line="100" w:lineRule="atLeast"/>
+        <w:rPr>
+          <w:rFonts w:ascii="Arimo;arial" w:eastAsia="Arimo;arial" w:hAnsi="Arimo;arial" w:cs="Arimo;arial"/>
+          <w:sz w:val="14"/>
+          <w:szCs w:val="14"/>
+        </w:rPr>
+      </w:pPr>
+      <w:r>
+        <w:rPr>
+          <w:rFonts w:ascii="Arimo;arial" w:eastAsia="Arimo;arial" w:hAnsi="Arimo;arial" w:cs="Arimo;arial"/>
+        </w:rPr>
+        <w:t>___________________</w:t>
+      </w:r>
+    </w:p>
+    <w:p>
+      <w:pPr>
+        <w:spacing w:after="0" w:line="100" w:lineRule="atLeast"/>
+        <w:rPr>
+          <w:rFonts w:ascii="Arimo;arial" w:eastAsia="Arimo;arial" w:hAnsi="Arimo;arial" w:cs="Arimo;arial"/>
+        </w:rPr>
+      </w:pPr>
+      <w:r>
+        <w:rPr>
+          <w:rFonts w:ascii="Arimo;arial" w:eastAsia="Arimo;arial" w:hAnsi="Arimo;arial" w:cs="Arimo;arial"/>
+          <w:sz w:val="14"/>
+          <w:szCs w:val="14"/>
+        </w:rPr>
+        <w:t>Signature</w:t>
+      </w:r>
+    </w:p>
+    <w:p>
+      <w:pPr>
+        <w:spacing w:after="0" w:line="100" w:lineRule="atLeast"/>
+        <w:rPr>
+          <w:rFonts w:ascii="Arimo;arial" w:eastAsia="Arimo;arial" w:hAnsi="Arimo;arial" w:cs="Arimo;arial"/>
+        </w:rPr>
+      </w:pPr>
+      <w:r>
+        <w:rPr>
+          <w:rFonts w:ascii="Arimo;arial" w:eastAsia="Arimo;arial" w:hAnsi="Arimo;arial" w:cs="Arimo;arial"/>
+        </w:rPr>
+        <w:t>Comments</w:t>
+      </w:r>
+    </w:p>
+    <w:p>
+      <w:pPr>
+        <w:spacing w:after="0" w:line="100" w:lineRule="atLeast"/>
+        <w:rPr>
+          <w:rFonts w:ascii="Arimo;arial" w:eastAsia="Arimo;arial" w:hAnsi="Arimo;arial" w:cs="Arimo;arial"/>
+        </w:rPr>
+      </w:pPr>
+      <w:r>
+        <w:rPr>
+          <w:rFonts w:ascii="Arimo;arial" w:eastAsia="Arimo;arial" w:hAnsi="Arimo;arial" w:cs="Arimo;arial"/>
+        </w:rPr>
+        <w:t>______________________________________________________________</w:t>
+      </w:r>
+    </w:p>
+    <w:p>
+      <w:pPr>
+        <w:spacing w:after="0" w:line="100" w:lineRule="atLeast"/>
+        <w:rPr>
+          <w:rFonts w:ascii="Arimo;arial" w:eastAsia="Arimo;arial" w:hAnsi="Arimo;arial" w:cs="Arimo;arial"/>
+        </w:rPr>
+      </w:pPr>
+      <w:r>
+        <w:rPr>
+          <w:rFonts w:ascii="Arimo;arial" w:eastAsia="Arimo;arial" w:hAnsi="Arimo;arial" w:cs="Arimo;arial"/>
+        </w:rPr>
+        <w:t>______________________________________________________________________</w:t>
+      </w:r>
+    </w:p>
+    <w:p>
+      <w:pPr>
+        <w:spacing w:after="0" w:line="100" w:lineRule="atLeast"/>
+        <w:rPr>
+          <w:rFonts w:ascii="Arimo;arial" w:eastAsia="Arimo;arial" w:hAnsi="Arimo;arial" w:cs="Arimo;arial"/>
+        </w:rPr>
+      </w:pPr>
+      <w:r>
+        <w:rPr>
+          <w:rFonts w:ascii="Arimo;arial" w:eastAsia="Arimo;arial" w:hAnsi="Arimo;arial" w:cs="Arimo;arial"/>
+        </w:rPr>
+        <w:t>__</w:t>
+      </w:r>
+    </w:p>
+    <w:p>
+      <w:pPr>
+        <w:spacing w:after="0" w:line="100" w:lineRule="atLeast"/>
+      </w:pPr>
+    </w:p>
+    <w:p>
+      <w:pPr>
+        <w:spacing w:after="0" w:line="100" w:lineRule="atLeast"/>
+        <w:rPr>
+          <w:rFonts w:ascii="Arimo;arial" w:eastAsia="Arimo;arial" w:hAnsi="Arimo;arial" w:cs="Arimo;arial"/>
+          <w:sz w:val="24"/>
+          <w:szCs w:val="24"/>
+        </w:rPr>
+      </w:pPr>
       <w:r>
         <w:rPr>
           <w:rFonts w:ascii="Arial-BoldMT" w:eastAsia="Arial-BoldMT" w:hAnsi="Arial-BoldMT" w:cs="Arial-BoldMT"/>
@@ -3475,1044 +4381,6 @@
           <w:sz w:val="32"/>
           <w:szCs w:val="32"/>
         </w:rPr>
-        <w:t>am Review Sign-off</w:t>
-      </w:r>
-    </w:p>
-    <w:p>
-      <w:pPr>
-        <w:spacing w:after="0" w:line="100" w:lineRule="atLeast"/>
-        <w:rPr>
-          <w:rFonts w:ascii="Arimo;arial" w:eastAsia="Arimo;arial" w:hAnsi="Arimo;arial" w:cs="Arimo;arial"/>
-          <w:sz w:val="24"/>
-          <w:szCs w:val="24"/>
-        </w:rPr>
-      </w:pPr>
-      <w:r>
-        <w:rPr>
-          <w:rFonts w:ascii="Arimo;arial" w:eastAsia="Arimo;arial" w:hAnsi="Arimo;arial" w:cs="Arimo;arial"/>
-          <w:sz w:val="24"/>
-          <w:szCs w:val="24"/>
-        </w:rPr>
-        <w:t>This document has been collaboratively written by all members the team.</w:t>
-      </w:r>
-    </w:p>
-    <w:p>
-      <w:pPr>
-        <w:spacing w:after="0" w:line="100" w:lineRule="atLeast"/>
-        <w:rPr>
-          <w:rFonts w:ascii="Arimo;arial" w:eastAsia="Arimo;arial" w:hAnsi="Arimo;arial" w:cs="Arimo;arial"/>
-          <w:sz w:val="24"/>
-          <w:szCs w:val="24"/>
-        </w:rPr>
-      </w:pPr>
-      <w:r>
-        <w:rPr>
-          <w:rFonts w:ascii="Arimo;arial" w:eastAsia="Arimo;arial" w:hAnsi="Arimo;arial" w:cs="Arimo;arial"/>
-          <w:sz w:val="24"/>
-          <w:szCs w:val="24"/>
-        </w:rPr>
-        <w:t>Additionally, all team members have reviewed this document and agree on both</w:t>
-      </w:r>
-    </w:p>
-    <w:p>
-      <w:pPr>
-        <w:spacing w:after="0" w:line="100" w:lineRule="atLeast"/>
-        <w:rPr>
-          <w:rFonts w:ascii="Arimo;arial" w:eastAsia="Arimo;arial" w:hAnsi="Arimo;arial" w:cs="Arimo;arial"/>
-          <w:sz w:val="24"/>
-          <w:szCs w:val="24"/>
-        </w:rPr>
-      </w:pPr>
-      <w:r>
-        <w:rPr>
-          <w:rFonts w:ascii="Arimo;arial" w:eastAsia="Arimo;arial" w:hAnsi="Arimo;arial" w:cs="Arimo;arial"/>
-          <w:sz w:val="24"/>
-          <w:szCs w:val="24"/>
-        </w:rPr>
-        <w:t>the content and the format. Any disagreements or concerns are addressed in</w:t>
-      </w:r>
-    </w:p>
-    <w:p>
-      <w:pPr>
-        <w:spacing w:after="0" w:line="100" w:lineRule="atLeast"/>
-        <w:rPr>
-          <w:rFonts w:ascii="Arial-BoldMT" w:eastAsia="Arial-BoldMT" w:hAnsi="Arial-BoldMT" w:cs="Arial-BoldMT"/>
-          <w:b/>
-        </w:rPr>
-      </w:pPr>
-      <w:r>
-        <w:rPr>
-          <w:rFonts w:ascii="Arimo;arial" w:eastAsia="Arimo;arial" w:hAnsi="Arimo;arial" w:cs="Arimo;arial"/>
-          <w:sz w:val="24"/>
-          <w:szCs w:val="24"/>
-        </w:rPr>
-        <w:t>team comments</w:t>
-      </w:r>
-      <w:r>
-        <w:rPr>
-          <w:rFonts w:ascii="Arimo;arial" w:eastAsia="Arimo;arial" w:hAnsi="Arimo;arial" w:cs="Arimo;arial"/>
-          <w:sz w:val="24"/>
-          <w:szCs w:val="24"/>
-        </w:rPr>
-        <w:t xml:space="preserve"> below.</w:t>
-      </w:r>
-    </w:p>
-    <w:p>
-      <w:pPr>
-        <w:spacing w:after="0" w:line="100" w:lineRule="atLeast"/>
-        <w:rPr>
-          <w:rFonts w:ascii="Arimo;arial" w:eastAsia="Arimo;arial" w:hAnsi="Arimo;arial" w:cs="Arimo;arial"/>
-        </w:rPr>
-      </w:pPr>
-      <w:r>
-        <w:rPr>
-          <w:rFonts w:ascii="Arial-BoldMT" w:eastAsia="Arial-BoldMT" w:hAnsi="Arial-BoldMT" w:cs="Arial-BoldMT"/>
-          <w:b/>
-        </w:rPr>
-        <w:t>Team</w:t>
-      </w:r>
-    </w:p>
-    <w:p>
-      <w:pPr>
-        <w:spacing w:after="0" w:line="100" w:lineRule="atLeast"/>
-        <w:rPr>
-          <w:rFonts w:ascii="Arimo;arial" w:eastAsia="Arimo;arial" w:hAnsi="Arimo;arial" w:cs="Arimo;arial"/>
-        </w:rPr>
-      </w:pPr>
-      <w:r>
-        <w:rPr>
-          <w:rFonts w:ascii="Arimo;arial" w:eastAsia="Arimo;arial" w:hAnsi="Arimo;arial" w:cs="Arimo;arial"/>
-        </w:rPr>
-        <w:t>Name _________________________________________ Date</w:t>
-      </w:r>
-    </w:p>
-    <w:p>
-      <w:pPr>
-        <w:spacing w:after="0" w:line="100" w:lineRule="atLeast"/>
-        <w:rPr>
-          <w:rFonts w:ascii="Arimo;arial" w:eastAsia="Arimo;arial" w:hAnsi="Arimo;arial" w:cs="Arimo;arial"/>
-          <w:sz w:val="14"/>
-          <w:szCs w:val="14"/>
-        </w:rPr>
-      </w:pPr>
-      <w:r>
-        <w:rPr>
-          <w:rFonts w:ascii="Arimo;arial" w:eastAsia="Arimo;arial" w:hAnsi="Arimo;arial" w:cs="Arimo;arial"/>
-        </w:rPr>
-        <w:t>___________________</w:t>
-      </w:r>
-    </w:p>
-    <w:p>
-      <w:pPr>
-        <w:spacing w:after="0" w:line="100" w:lineRule="atLeast"/>
-        <w:rPr>
-          <w:rFonts w:ascii="Arimo;arial" w:eastAsia="Arimo;arial" w:hAnsi="Arimo;arial" w:cs="Arimo;arial"/>
-        </w:rPr>
-      </w:pPr>
-      <w:r>
-        <w:rPr>
-          <w:rFonts w:ascii="Arimo;arial" w:eastAsia="Arimo;arial" w:hAnsi="Arimo;arial" w:cs="Arimo;arial"/>
-          <w:sz w:val="14"/>
-          <w:szCs w:val="14"/>
-        </w:rPr>
-        <w:t>Print</w:t>
-      </w:r>
-    </w:p>
-    <w:p>
-      <w:pPr>
-        <w:spacing w:after="0" w:line="100" w:lineRule="atLeast"/>
-        <w:rPr>
-          <w:rFonts w:ascii="Arimo;arial" w:eastAsia="Arimo;arial" w:hAnsi="Arimo;arial" w:cs="Arimo;arial"/>
-        </w:rPr>
-      </w:pPr>
-      <w:r>
-        <w:rPr>
-          <w:rFonts w:ascii="Arimo;arial" w:eastAsia="Arimo;arial" w:hAnsi="Arimo;arial" w:cs="Arimo;arial"/>
-        </w:rPr>
-        <w:t>Name _________________________________________ Date</w:t>
-      </w:r>
-    </w:p>
-    <w:p>
-      <w:pPr>
-        <w:spacing w:after="0" w:line="100" w:lineRule="atLeast"/>
-        <w:rPr>
-          <w:rFonts w:ascii="Arimo;arial" w:eastAsia="Arimo;arial" w:hAnsi="Arimo;arial" w:cs="Arimo;arial"/>
-          <w:sz w:val="14"/>
-          <w:szCs w:val="14"/>
-        </w:rPr>
-      </w:pPr>
-      <w:r>
-        <w:rPr>
-          <w:rFonts w:ascii="Arimo;arial" w:eastAsia="Arimo;arial" w:hAnsi="Arimo;arial" w:cs="Arimo;arial"/>
-        </w:rPr>
-        <w:t>___________________</w:t>
-      </w:r>
-    </w:p>
-    <w:p>
-      <w:pPr>
-        <w:spacing w:after="0" w:line="100" w:lineRule="atLeast"/>
-        <w:rPr>
-          <w:rFonts w:ascii="Arimo;arial" w:eastAsia="Arimo;arial" w:hAnsi="Arimo;arial" w:cs="Arimo;arial"/>
-          <w:sz w:val="14"/>
-          <w:szCs w:val="14"/>
-        </w:rPr>
-      </w:pPr>
-      <w:r>
-        <w:rPr>
-          <w:rFonts w:ascii="Arimo;arial" w:eastAsia="Arimo;arial" w:hAnsi="Arimo;arial" w:cs="Arimo;arial"/>
-          <w:sz w:val="14"/>
-          <w:szCs w:val="14"/>
-        </w:rPr>
-        <w:t>Signature</w:t>
-      </w:r>
-    </w:p>
-    <w:p>
-      <w:pPr>
-        <w:spacing w:after="0" w:line="100" w:lineRule="atLeast"/>
-      </w:pPr>
-    </w:p>
-    <w:p>
-      <w:pPr>
-        <w:spacing w:after="0" w:line="100" w:lineRule="atLeast"/>
-        <w:rPr>
-          <w:rFonts w:ascii="Arimo;arial" w:eastAsia="Arimo;arial" w:hAnsi="Arimo;arial" w:cs="Arimo;arial"/>
-        </w:rPr>
-      </w:pPr>
-      <w:r>
-        <w:rPr>
-          <w:rFonts w:ascii="Arimo;arial" w:eastAsia="Arimo;arial" w:hAnsi="Arimo;arial" w:cs="Arimo;arial"/>
-        </w:rPr>
-        <w:t>Comments</w:t>
-      </w:r>
-    </w:p>
-    <w:p>
-      <w:pPr>
-        <w:spacing w:after="0" w:line="100" w:lineRule="atLeast"/>
-        <w:rPr>
-          <w:rFonts w:ascii="Arimo;arial" w:eastAsia="Arimo;arial" w:hAnsi="Arimo;arial" w:cs="Arimo;arial"/>
-        </w:rPr>
-      </w:pPr>
-      <w:r>
-        <w:rPr>
-          <w:rFonts w:ascii="Arimo;arial" w:eastAsia="Arimo;arial" w:hAnsi="Arimo;arial" w:cs="Arimo;arial"/>
-        </w:rPr>
-        <w:t>______________________________________________________________</w:t>
-      </w:r>
-    </w:p>
-    <w:p>
-      <w:pPr>
-        <w:spacing w:after="0" w:line="100" w:lineRule="atLeast"/>
-        <w:rPr>
-          <w:rFonts w:ascii="Arimo;arial" w:eastAsia="Arimo;arial" w:hAnsi="Arimo;arial" w:cs="Arimo;arial"/>
-        </w:rPr>
-      </w:pPr>
-      <w:r>
-        <w:rPr>
-          <w:rFonts w:ascii="Arimo;arial" w:eastAsia="Arimo;arial" w:hAnsi="Arimo;arial" w:cs="Arimo;arial"/>
-        </w:rPr>
-        <w:t>______________________________________________________________________</w:t>
-      </w:r>
-    </w:p>
-    <w:p>
-      <w:pPr>
-        <w:spacing w:after="0" w:line="100" w:lineRule="atLeast"/>
-        <w:rPr>
-          <w:rFonts w:ascii="Arimo;arial" w:eastAsia="Arimo;arial" w:hAnsi="Arimo;arial" w:cs="Arimo;arial"/>
-        </w:rPr>
-      </w:pPr>
-      <w:r>
-        <w:rPr>
-          <w:rFonts w:ascii="Arimo;arial" w:eastAsia="Arimo;arial" w:hAnsi="Arimo;arial" w:cs="Arimo;arial"/>
-        </w:rPr>
-        <w:t>__</w:t>
-      </w:r>
-    </w:p>
-    <w:p>
-      <w:pPr>
-        <w:spacing w:after="0" w:line="100" w:lineRule="atLeast"/>
-        <w:rPr>
-          <w:rFonts w:ascii="Arimo;arial" w:eastAsia="Arimo;arial" w:hAnsi="Arimo;arial" w:cs="Arimo;arial"/>
-        </w:rPr>
-      </w:pPr>
-      <w:r>
-        <w:rPr>
-          <w:rFonts w:ascii="Arimo;arial" w:eastAsia="Arimo;arial" w:hAnsi="Arimo;arial" w:cs="Arimo;arial"/>
-        </w:rPr>
-        <w:t>Name _________________________________________ Date</w:t>
-      </w:r>
-    </w:p>
-    <w:p>
-      <w:pPr>
-        <w:spacing w:after="0" w:line="100" w:lineRule="atLeast"/>
-        <w:rPr>
-          <w:rFonts w:ascii="Arimo;arial" w:eastAsia="Arimo;arial" w:hAnsi="Arimo;arial" w:cs="Arimo;arial"/>
-          <w:sz w:val="14"/>
-          <w:szCs w:val="14"/>
-        </w:rPr>
-      </w:pPr>
-      <w:r>
-        <w:rPr>
-          <w:rFonts w:ascii="Arimo;arial" w:eastAsia="Arimo;arial" w:hAnsi="Arimo;arial" w:cs="Arimo;arial"/>
-        </w:rPr>
-        <w:t>___________________</w:t>
-      </w:r>
-    </w:p>
-    <w:p>
-      <w:pPr>
-        <w:spacing w:after="0" w:line="100" w:lineRule="atLeast"/>
-        <w:rPr>
-          <w:rFonts w:ascii="Arimo;arial" w:eastAsia="Arimo;arial" w:hAnsi="Arimo;arial" w:cs="Arimo;arial"/>
-        </w:rPr>
-      </w:pPr>
-      <w:r>
-        <w:rPr>
-          <w:rFonts w:ascii="Arimo;arial" w:eastAsia="Arimo;arial" w:hAnsi="Arimo;arial" w:cs="Arimo;arial"/>
-          <w:sz w:val="14"/>
-          <w:szCs w:val="14"/>
-        </w:rPr>
-        <w:t>Print</w:t>
-      </w:r>
-    </w:p>
-    <w:p>
-      <w:pPr>
-        <w:spacing w:after="0" w:line="100" w:lineRule="atLeast"/>
-        <w:rPr>
-          <w:rFonts w:ascii="Arimo;arial" w:eastAsia="Arimo;arial" w:hAnsi="Arimo;arial" w:cs="Arimo;arial"/>
-        </w:rPr>
-      </w:pPr>
-      <w:r>
-        <w:rPr>
-          <w:rFonts w:ascii="Arimo;arial" w:eastAsia="Arimo;arial" w:hAnsi="Arimo;arial" w:cs="Arimo;arial"/>
-        </w:rPr>
-        <w:t>Name _________________________________________ Date</w:t>
-      </w:r>
-    </w:p>
-    <w:p>
-      <w:pPr>
-        <w:spacing w:after="0" w:line="100" w:lineRule="atLeast"/>
-        <w:rPr>
-          <w:rFonts w:ascii="Arimo;arial" w:eastAsia="Arimo;arial" w:hAnsi="Arimo;arial" w:cs="Arimo;arial"/>
-          <w:sz w:val="14"/>
-          <w:szCs w:val="14"/>
-        </w:rPr>
-      </w:pPr>
-      <w:r>
-        <w:rPr>
-          <w:rFonts w:ascii="Arimo;arial" w:eastAsia="Arimo;arial" w:hAnsi="Arimo;arial" w:cs="Arimo;arial"/>
-        </w:rPr>
-        <w:t>___________________</w:t>
-      </w:r>
-    </w:p>
-    <w:p>
-      <w:pPr>
-        <w:spacing w:after="0" w:line="100" w:lineRule="atLeast"/>
-        <w:rPr>
-          <w:rFonts w:ascii="Arimo;arial" w:eastAsia="Arimo;arial" w:hAnsi="Arimo;arial" w:cs="Arimo;arial"/>
-        </w:rPr>
-      </w:pPr>
-      <w:r>
-        <w:rPr>
-          <w:rFonts w:ascii="Arimo;arial" w:eastAsia="Arimo;arial" w:hAnsi="Arimo;arial" w:cs="Arimo;arial"/>
-          <w:sz w:val="14"/>
-          <w:szCs w:val="14"/>
-        </w:rPr>
-        <w:t>Signature</w:t>
-      </w:r>
-    </w:p>
-    <w:p>
-      <w:pPr>
-        <w:spacing w:after="0" w:line="100" w:lineRule="atLeast"/>
-        <w:rPr>
-          <w:rFonts w:ascii="Arimo;arial" w:eastAsia="Arimo;arial" w:hAnsi="Arimo;arial" w:cs="Arimo;arial"/>
-        </w:rPr>
-      </w:pPr>
-      <w:r>
-        <w:rPr>
-          <w:rFonts w:ascii="Arimo;arial" w:eastAsia="Arimo;arial" w:hAnsi="Arimo;arial" w:cs="Arimo;arial"/>
-        </w:rPr>
-        <w:t>Comments</w:t>
-      </w:r>
-    </w:p>
-    <w:p>
-      <w:pPr>
-        <w:spacing w:after="0" w:line="100" w:lineRule="atLeast"/>
-        <w:rPr>
-          <w:rFonts w:ascii="Arimo;arial" w:eastAsia="Arimo;arial" w:hAnsi="Arimo;arial" w:cs="Arimo;arial"/>
-        </w:rPr>
-      </w:pPr>
-      <w:r>
-        <w:rPr>
-          <w:rFonts w:ascii="Arimo;arial" w:eastAsia="Arimo;arial" w:hAnsi="Arimo;arial" w:cs="Arimo;arial"/>
-        </w:rPr>
-        <w:t>_____________</w:t>
-      </w:r>
-      <w:r>
-        <w:rPr>
-          <w:rFonts w:ascii="Arimo;arial" w:eastAsia="Arimo;arial" w:hAnsi="Arimo;arial" w:cs="Arimo;arial"/>
-        </w:rPr>
-        <w:t>_________________________________________________</w:t>
-      </w:r>
-    </w:p>
-    <w:p>
-      <w:pPr>
-        <w:spacing w:after="0" w:line="100" w:lineRule="atLeast"/>
-        <w:rPr>
-          <w:rFonts w:ascii="Arimo;arial" w:eastAsia="Arimo;arial" w:hAnsi="Arimo;arial" w:cs="Arimo;arial"/>
-        </w:rPr>
-      </w:pPr>
-      <w:r>
-        <w:rPr>
-          <w:rFonts w:ascii="Arimo;arial" w:eastAsia="Arimo;arial" w:hAnsi="Arimo;arial" w:cs="Arimo;arial"/>
-        </w:rPr>
-        <w:t>______________________________________________________________________</w:t>
-      </w:r>
-    </w:p>
-    <w:p>
-      <w:pPr>
-        <w:spacing w:after="0" w:line="100" w:lineRule="atLeast"/>
-        <w:rPr>
-          <w:rFonts w:ascii="Arimo;arial" w:eastAsia="Arimo;arial" w:hAnsi="Arimo;arial" w:cs="Arimo;arial"/>
-        </w:rPr>
-      </w:pPr>
-      <w:r>
-        <w:rPr>
-          <w:rFonts w:ascii="Arimo;arial" w:eastAsia="Arimo;arial" w:hAnsi="Arimo;arial" w:cs="Arimo;arial"/>
-        </w:rPr>
-        <w:t>__</w:t>
-      </w:r>
-    </w:p>
-    <w:p>
-      <w:pPr>
-        <w:spacing w:after="0" w:line="100" w:lineRule="atLeast"/>
-        <w:rPr>
-          <w:rFonts w:ascii="Arimo;arial" w:eastAsia="Arimo;arial" w:hAnsi="Arimo;arial" w:cs="Arimo;arial"/>
-        </w:rPr>
-      </w:pPr>
-      <w:r>
-        <w:rPr>
-          <w:rFonts w:ascii="Arimo;arial" w:eastAsia="Arimo;arial" w:hAnsi="Arimo;arial" w:cs="Arimo;arial"/>
-        </w:rPr>
-        <w:t>Name _________________________________________ Date</w:t>
-      </w:r>
-    </w:p>
-    <w:p>
-      <w:pPr>
-        <w:spacing w:after="0" w:line="100" w:lineRule="atLeast"/>
-        <w:rPr>
-          <w:rFonts w:ascii="Arimo;arial" w:eastAsia="Arimo;arial" w:hAnsi="Arimo;arial" w:cs="Arimo;arial"/>
-          <w:sz w:val="14"/>
-          <w:szCs w:val="14"/>
-        </w:rPr>
-      </w:pPr>
-      <w:r>
-        <w:rPr>
-          <w:rFonts w:ascii="Arimo;arial" w:eastAsia="Arimo;arial" w:hAnsi="Arimo;arial" w:cs="Arimo;arial"/>
-        </w:rPr>
-        <w:t>___________________</w:t>
-      </w:r>
-    </w:p>
-    <w:p>
-      <w:pPr>
-        <w:spacing w:after="0" w:line="100" w:lineRule="atLeast"/>
-        <w:rPr>
-          <w:rFonts w:ascii="Arimo;arial" w:eastAsia="Arimo;arial" w:hAnsi="Arimo;arial" w:cs="Arimo;arial"/>
-        </w:rPr>
-      </w:pPr>
-      <w:r>
-        <w:rPr>
-          <w:rFonts w:ascii="Arimo;arial" w:eastAsia="Arimo;arial" w:hAnsi="Arimo;arial" w:cs="Arimo;arial"/>
-          <w:sz w:val="14"/>
-          <w:szCs w:val="14"/>
-        </w:rPr>
-        <w:lastRenderedPageBreak/>
-        <w:t>Print</w:t>
-      </w:r>
-    </w:p>
-    <w:p>
-      <w:pPr>
-        <w:spacing w:after="0" w:line="100" w:lineRule="atLeast"/>
-        <w:rPr>
-          <w:rFonts w:ascii="Arimo;arial" w:eastAsia="Arimo;arial" w:hAnsi="Arimo;arial" w:cs="Arimo;arial"/>
-        </w:rPr>
-      </w:pPr>
-      <w:r>
-        <w:rPr>
-          <w:rFonts w:ascii="Arimo;arial" w:eastAsia="Arimo;arial" w:hAnsi="Arimo;arial" w:cs="Arimo;arial"/>
-        </w:rPr>
-        <w:t>Name _________________________________________ Date</w:t>
-      </w:r>
-    </w:p>
-    <w:p>
-      <w:pPr>
-        <w:spacing w:after="0" w:line="100" w:lineRule="atLeast"/>
-        <w:rPr>
-          <w:rFonts w:ascii="Arimo;arial" w:eastAsia="Arimo;arial" w:hAnsi="Arimo;arial" w:cs="Arimo;arial"/>
-          <w:sz w:val="14"/>
-          <w:szCs w:val="14"/>
-        </w:rPr>
-      </w:pPr>
-      <w:r>
-        <w:rPr>
-          <w:rFonts w:ascii="Arimo;arial" w:eastAsia="Arimo;arial" w:hAnsi="Arimo;arial" w:cs="Arimo;arial"/>
-        </w:rPr>
-        <w:t>__</w:t>
-      </w:r>
-      <w:r>
-        <w:rPr>
-          <w:rFonts w:ascii="Arimo;arial" w:eastAsia="Arimo;arial" w:hAnsi="Arimo;arial" w:cs="Arimo;arial"/>
-        </w:rPr>
-        <w:t>_________________</w:t>
-      </w:r>
-    </w:p>
-    <w:p>
-      <w:pPr>
-        <w:spacing w:after="0" w:line="100" w:lineRule="atLeast"/>
-        <w:rPr>
-          <w:rFonts w:ascii="Arimo;arial" w:eastAsia="Arimo;arial" w:hAnsi="Arimo;arial" w:cs="Arimo;arial"/>
-        </w:rPr>
-      </w:pPr>
-      <w:r>
-        <w:rPr>
-          <w:rFonts w:ascii="Arimo;arial" w:eastAsia="Arimo;arial" w:hAnsi="Arimo;arial" w:cs="Arimo;arial"/>
-          <w:sz w:val="14"/>
-          <w:szCs w:val="14"/>
-        </w:rPr>
-        <w:t>Signature</w:t>
-      </w:r>
-    </w:p>
-    <w:p>
-      <w:pPr>
-        <w:spacing w:after="0" w:line="100" w:lineRule="atLeast"/>
-        <w:rPr>
-          <w:rFonts w:ascii="Arimo;arial" w:eastAsia="Arimo;arial" w:hAnsi="Arimo;arial" w:cs="Arimo;arial"/>
-        </w:rPr>
-      </w:pPr>
-      <w:r>
-        <w:rPr>
-          <w:rFonts w:ascii="Arimo;arial" w:eastAsia="Arimo;arial" w:hAnsi="Arimo;arial" w:cs="Arimo;arial"/>
-        </w:rPr>
-        <w:t>Comments</w:t>
-      </w:r>
-    </w:p>
-    <w:p>
-      <w:pPr>
-        <w:spacing w:after="0" w:line="100" w:lineRule="atLeast"/>
-        <w:rPr>
-          <w:rFonts w:ascii="Arimo;arial" w:eastAsia="Arimo;arial" w:hAnsi="Arimo;arial" w:cs="Arimo;arial"/>
-        </w:rPr>
-      </w:pPr>
-      <w:r>
-        <w:rPr>
-          <w:rFonts w:ascii="Arimo;arial" w:eastAsia="Arimo;arial" w:hAnsi="Arimo;arial" w:cs="Arimo;arial"/>
-        </w:rPr>
-        <w:t>______________________________________________________________</w:t>
-      </w:r>
-    </w:p>
-    <w:p>
-      <w:pPr>
-        <w:spacing w:after="0" w:line="100" w:lineRule="atLeast"/>
-        <w:rPr>
-          <w:rFonts w:ascii="Arimo;arial" w:eastAsia="Arimo;arial" w:hAnsi="Arimo;arial" w:cs="Arimo;arial"/>
-        </w:rPr>
-      </w:pPr>
-      <w:r>
-        <w:rPr>
-          <w:rFonts w:ascii="Arimo;arial" w:eastAsia="Arimo;arial" w:hAnsi="Arimo;arial" w:cs="Arimo;arial"/>
-        </w:rPr>
-        <w:t>______________________________________________________________________</w:t>
-      </w:r>
-    </w:p>
-    <w:p>
-      <w:pPr>
-        <w:spacing w:after="0" w:line="100" w:lineRule="atLeast"/>
-        <w:rPr>
-          <w:rFonts w:ascii="Arimo;arial" w:eastAsia="Arimo;arial" w:hAnsi="Arimo;arial" w:cs="Arimo;arial"/>
-        </w:rPr>
-      </w:pPr>
-      <w:r>
-        <w:rPr>
-          <w:rFonts w:ascii="Arimo;arial" w:eastAsia="Arimo;arial" w:hAnsi="Arimo;arial" w:cs="Arimo;arial"/>
-        </w:rPr>
-        <w:t>__</w:t>
-      </w:r>
-    </w:p>
-    <w:p>
-      <w:pPr>
-        <w:spacing w:after="0" w:line="100" w:lineRule="atLeast"/>
-        <w:rPr>
-          <w:rFonts w:ascii="Arimo;arial" w:eastAsia="Arimo;arial" w:hAnsi="Arimo;arial" w:cs="Arimo;arial"/>
-        </w:rPr>
-      </w:pPr>
-      <w:r>
-        <w:rPr>
-          <w:rFonts w:ascii="Arimo;arial" w:eastAsia="Arimo;arial" w:hAnsi="Arimo;arial" w:cs="Arimo;arial"/>
-        </w:rPr>
-        <w:t>Name _________________________________________ Date</w:t>
-      </w:r>
-    </w:p>
-    <w:p>
-      <w:pPr>
-        <w:spacing w:after="0" w:line="100" w:lineRule="atLeast"/>
-        <w:rPr>
-          <w:rFonts w:ascii="Arimo;arial" w:eastAsia="Arimo;arial" w:hAnsi="Arimo;arial" w:cs="Arimo;arial"/>
-          <w:sz w:val="14"/>
-          <w:szCs w:val="14"/>
-        </w:rPr>
-      </w:pPr>
-      <w:r>
-        <w:rPr>
-          <w:rFonts w:ascii="Arimo;arial" w:eastAsia="Arimo;arial" w:hAnsi="Arimo;arial" w:cs="Arimo;arial"/>
-        </w:rPr>
-        <w:t>___________________</w:t>
-      </w:r>
-    </w:p>
-    <w:p>
-      <w:pPr>
-        <w:spacing w:after="0" w:line="100" w:lineRule="atLeast"/>
-        <w:rPr>
-          <w:rFonts w:ascii="Arimo;arial" w:eastAsia="Arimo;arial" w:hAnsi="Arimo;arial" w:cs="Arimo;arial"/>
-        </w:rPr>
-      </w:pPr>
-      <w:r>
-        <w:rPr>
-          <w:rFonts w:ascii="Arimo;arial" w:eastAsia="Arimo;arial" w:hAnsi="Arimo;arial" w:cs="Arimo;arial"/>
-          <w:sz w:val="14"/>
-          <w:szCs w:val="14"/>
-        </w:rPr>
-        <w:t>Print</w:t>
-      </w:r>
-    </w:p>
-    <w:p>
-      <w:pPr>
-        <w:spacing w:after="0" w:line="100" w:lineRule="atLeast"/>
-        <w:rPr>
-          <w:rFonts w:ascii="Arimo;arial" w:eastAsia="Arimo;arial" w:hAnsi="Arimo;arial" w:cs="Arimo;arial"/>
-        </w:rPr>
-      </w:pPr>
-      <w:r>
-        <w:rPr>
-          <w:rFonts w:ascii="Arimo;arial" w:eastAsia="Arimo;arial" w:hAnsi="Arimo;arial" w:cs="Arimo;arial"/>
-        </w:rPr>
-        <w:t>Name</w:t>
-      </w:r>
-      <w:r>
-        <w:rPr>
-          <w:rFonts w:ascii="Arimo;arial" w:eastAsia="Arimo;arial" w:hAnsi="Arimo;arial" w:cs="Arimo;arial"/>
-        </w:rPr>
-        <w:t xml:space="preserve"> _________________________________________ Date</w:t>
-      </w:r>
-    </w:p>
-    <w:p>
-      <w:pPr>
-        <w:spacing w:after="0" w:line="100" w:lineRule="atLeast"/>
-        <w:rPr>
-          <w:rFonts w:ascii="Arimo;arial" w:eastAsia="Arimo;arial" w:hAnsi="Arimo;arial" w:cs="Arimo;arial"/>
-          <w:sz w:val="14"/>
-          <w:szCs w:val="14"/>
-        </w:rPr>
-      </w:pPr>
-      <w:r>
-        <w:rPr>
-          <w:rFonts w:ascii="Arimo;arial" w:eastAsia="Arimo;arial" w:hAnsi="Arimo;arial" w:cs="Arimo;arial"/>
-        </w:rPr>
-        <w:t>___________________</w:t>
-      </w:r>
-    </w:p>
-    <w:p>
-      <w:pPr>
-        <w:spacing w:after="0" w:line="100" w:lineRule="atLeast"/>
-        <w:rPr>
-          <w:rFonts w:ascii="Arimo;arial" w:eastAsia="Arimo;arial" w:hAnsi="Arimo;arial" w:cs="Arimo;arial"/>
-        </w:rPr>
-      </w:pPr>
-      <w:r>
-        <w:rPr>
-          <w:rFonts w:ascii="Arimo;arial" w:eastAsia="Arimo;arial" w:hAnsi="Arimo;arial" w:cs="Arimo;arial"/>
-          <w:sz w:val="14"/>
-          <w:szCs w:val="14"/>
-        </w:rPr>
-        <w:t>Signature</w:t>
-      </w:r>
-    </w:p>
-    <w:p>
-      <w:pPr>
-        <w:spacing w:after="0" w:line="100" w:lineRule="atLeast"/>
-        <w:rPr>
-          <w:rFonts w:ascii="Arimo;arial" w:eastAsia="Arimo;arial" w:hAnsi="Arimo;arial" w:cs="Arimo;arial"/>
-        </w:rPr>
-      </w:pPr>
-      <w:r>
-        <w:rPr>
-          <w:rFonts w:ascii="Arimo;arial" w:eastAsia="Arimo;arial" w:hAnsi="Arimo;arial" w:cs="Arimo;arial"/>
-        </w:rPr>
-        <w:t>Comments</w:t>
-      </w:r>
-    </w:p>
-    <w:p>
-      <w:pPr>
-        <w:spacing w:after="0" w:line="100" w:lineRule="atLeast"/>
-        <w:rPr>
-          <w:rFonts w:ascii="Arimo;arial" w:eastAsia="Arimo;arial" w:hAnsi="Arimo;arial" w:cs="Arimo;arial"/>
-        </w:rPr>
-      </w:pPr>
-      <w:r>
-        <w:rPr>
-          <w:rFonts w:ascii="Arimo;arial" w:eastAsia="Arimo;arial" w:hAnsi="Arimo;arial" w:cs="Arimo;arial"/>
-        </w:rPr>
-        <w:t>______________________________________________________________</w:t>
-      </w:r>
-    </w:p>
-    <w:p>
-      <w:pPr>
-        <w:spacing w:after="0" w:line="100" w:lineRule="atLeast"/>
-        <w:rPr>
-          <w:rFonts w:ascii="Arimo;arial" w:eastAsia="Arimo;arial" w:hAnsi="Arimo;arial" w:cs="Arimo;arial"/>
-        </w:rPr>
-      </w:pPr>
-      <w:r>
-        <w:rPr>
-          <w:rFonts w:ascii="Arimo;arial" w:eastAsia="Arimo;arial" w:hAnsi="Arimo;arial" w:cs="Arimo;arial"/>
-        </w:rPr>
-        <w:t>______________________________________________________________________</w:t>
-      </w:r>
-    </w:p>
-    <w:p>
-      <w:pPr>
-        <w:spacing w:after="0" w:line="100" w:lineRule="atLeast"/>
-        <w:rPr>
-          <w:rFonts w:ascii="Arimo;arial" w:eastAsia="Arimo;arial" w:hAnsi="Arimo;arial" w:cs="Arimo;arial"/>
-        </w:rPr>
-      </w:pPr>
-      <w:r>
-        <w:rPr>
-          <w:rFonts w:ascii="Arimo;arial" w:eastAsia="Arimo;arial" w:hAnsi="Arimo;arial" w:cs="Arimo;arial"/>
-        </w:rPr>
-        <w:t>__</w:t>
-      </w:r>
-    </w:p>
-    <w:p>
-      <w:pPr>
-        <w:spacing w:after="0" w:line="100" w:lineRule="atLeast"/>
-        <w:rPr>
-          <w:rFonts w:ascii="Arimo;arial" w:eastAsia="Arimo;arial" w:hAnsi="Arimo;arial" w:cs="Arimo;arial"/>
-        </w:rPr>
-      </w:pPr>
-      <w:r>
-        <w:rPr>
-          <w:rFonts w:ascii="Arimo;arial" w:eastAsia="Arimo;arial" w:hAnsi="Arimo;arial" w:cs="Arimo;arial"/>
-        </w:rPr>
-        <w:t>Name ___________________________</w:t>
-      </w:r>
-      <w:r>
-        <w:rPr>
-          <w:rFonts w:ascii="Arimo;arial" w:eastAsia="Arimo;arial" w:hAnsi="Arimo;arial" w:cs="Arimo;arial"/>
-        </w:rPr>
-        <w:t>______________ Date</w:t>
-      </w:r>
-    </w:p>
-    <w:p>
-      <w:pPr>
-        <w:spacing w:after="0" w:line="100" w:lineRule="atLeast"/>
-        <w:rPr>
-          <w:rFonts w:ascii="Arimo;arial" w:eastAsia="Arimo;arial" w:hAnsi="Arimo;arial" w:cs="Arimo;arial"/>
-          <w:sz w:val="14"/>
-          <w:szCs w:val="14"/>
-        </w:rPr>
-      </w:pPr>
-      <w:r>
-        <w:rPr>
-          <w:rFonts w:ascii="Arimo;arial" w:eastAsia="Arimo;arial" w:hAnsi="Arimo;arial" w:cs="Arimo;arial"/>
-        </w:rPr>
-        <w:t>___________________</w:t>
-      </w:r>
-    </w:p>
-    <w:p>
-      <w:pPr>
-        <w:spacing w:after="0" w:line="100" w:lineRule="atLeast"/>
-        <w:rPr>
-          <w:rFonts w:ascii="Arimo;arial" w:eastAsia="Arimo;arial" w:hAnsi="Arimo;arial" w:cs="Arimo;arial"/>
-        </w:rPr>
-      </w:pPr>
-      <w:r>
-        <w:rPr>
-          <w:rFonts w:ascii="Arimo;arial" w:eastAsia="Arimo;arial" w:hAnsi="Arimo;arial" w:cs="Arimo;arial"/>
-          <w:sz w:val="14"/>
-          <w:szCs w:val="14"/>
-        </w:rPr>
-        <w:t>Print</w:t>
-      </w:r>
-    </w:p>
-    <w:p>
-      <w:pPr>
-        <w:spacing w:after="0" w:line="100" w:lineRule="atLeast"/>
-        <w:rPr>
-          <w:rFonts w:ascii="Arimo;arial" w:eastAsia="Arimo;arial" w:hAnsi="Arimo;arial" w:cs="Arimo;arial"/>
-        </w:rPr>
-      </w:pPr>
-      <w:r>
-        <w:rPr>
-          <w:rFonts w:ascii="Arimo;arial" w:eastAsia="Arimo;arial" w:hAnsi="Arimo;arial" w:cs="Arimo;arial"/>
-        </w:rPr>
-        <w:t>Name _________________________________________ Date</w:t>
-      </w:r>
-    </w:p>
-    <w:p>
-      <w:pPr>
-        <w:spacing w:after="0" w:line="100" w:lineRule="atLeast"/>
-        <w:rPr>
-          <w:rFonts w:ascii="Arimo;arial" w:eastAsia="Arimo;arial" w:hAnsi="Arimo;arial" w:cs="Arimo;arial"/>
-          <w:sz w:val="14"/>
-          <w:szCs w:val="14"/>
-        </w:rPr>
-      </w:pPr>
-      <w:r>
-        <w:rPr>
-          <w:rFonts w:ascii="Arimo;arial" w:eastAsia="Arimo;arial" w:hAnsi="Arimo;arial" w:cs="Arimo;arial"/>
-        </w:rPr>
-        <w:t>___________________</w:t>
-      </w:r>
-    </w:p>
-    <w:p>
-      <w:pPr>
-        <w:spacing w:after="0" w:line="100" w:lineRule="atLeast"/>
-        <w:rPr>
-          <w:rFonts w:ascii="Arimo;arial" w:eastAsia="Arimo;arial" w:hAnsi="Arimo;arial" w:cs="Arimo;arial"/>
-        </w:rPr>
-      </w:pPr>
-      <w:r>
-        <w:rPr>
-          <w:rFonts w:ascii="Arimo;arial" w:eastAsia="Arimo;arial" w:hAnsi="Arimo;arial" w:cs="Arimo;arial"/>
-          <w:sz w:val="14"/>
-          <w:szCs w:val="14"/>
-        </w:rPr>
-        <w:t>Signature</w:t>
-      </w:r>
-    </w:p>
-    <w:p>
-      <w:pPr>
-        <w:spacing w:after="0" w:line="100" w:lineRule="atLeast"/>
-        <w:rPr>
-          <w:rFonts w:ascii="Arimo;arial" w:eastAsia="Arimo;arial" w:hAnsi="Arimo;arial" w:cs="Arimo;arial"/>
-        </w:rPr>
-      </w:pPr>
-      <w:r>
-        <w:rPr>
-          <w:rFonts w:ascii="Arimo;arial" w:eastAsia="Arimo;arial" w:hAnsi="Arimo;arial" w:cs="Arimo;arial"/>
-        </w:rPr>
-        <w:t>Comments</w:t>
-      </w:r>
-    </w:p>
-    <w:p>
-      <w:pPr>
-        <w:spacing w:after="0" w:line="100" w:lineRule="atLeast"/>
-        <w:rPr>
-          <w:rFonts w:ascii="Arimo;arial" w:eastAsia="Arimo;arial" w:hAnsi="Arimo;arial" w:cs="Arimo;arial"/>
-        </w:rPr>
-      </w:pPr>
-      <w:r>
-        <w:rPr>
-          <w:rFonts w:ascii="Arimo;arial" w:eastAsia="Arimo;arial" w:hAnsi="Arimo;arial" w:cs="Arimo;arial"/>
-        </w:rPr>
-        <w:t>______________________________________________________________</w:t>
-      </w:r>
-    </w:p>
-    <w:p>
-      <w:pPr>
-        <w:spacing w:after="0" w:line="100" w:lineRule="atLeast"/>
-        <w:rPr>
-          <w:rFonts w:ascii="Arimo;arial" w:eastAsia="Arimo;arial" w:hAnsi="Arimo;arial" w:cs="Arimo;arial"/>
-        </w:rPr>
-      </w:pPr>
-      <w:r>
-        <w:rPr>
-          <w:rFonts w:ascii="Arimo;arial" w:eastAsia="Arimo;arial" w:hAnsi="Arimo;arial" w:cs="Arimo;arial"/>
-        </w:rPr>
-        <w:t>______________________________________________________________________</w:t>
-      </w:r>
-    </w:p>
-    <w:p>
-      <w:pPr>
-        <w:spacing w:after="0" w:line="100" w:lineRule="atLeast"/>
-        <w:rPr>
-          <w:rFonts w:ascii="Arimo;arial" w:eastAsia="Arimo;arial" w:hAnsi="Arimo;arial" w:cs="Arimo;arial"/>
-        </w:rPr>
-      </w:pPr>
-      <w:r>
-        <w:rPr>
-          <w:rFonts w:ascii="Arimo;arial" w:eastAsia="Arimo;arial" w:hAnsi="Arimo;arial" w:cs="Arimo;arial"/>
-        </w:rPr>
-        <w:t>__</w:t>
-      </w:r>
-    </w:p>
-    <w:p>
-      <w:pPr>
-        <w:spacing w:after="0" w:line="100" w:lineRule="atLeast"/>
-        <w:rPr>
-          <w:rFonts w:ascii="Arimo;arial" w:eastAsia="Arimo;arial" w:hAnsi="Arimo;arial" w:cs="Arimo;arial"/>
-        </w:rPr>
-      </w:pPr>
-      <w:r>
-        <w:rPr>
-          <w:rFonts w:ascii="Arimo;arial" w:eastAsia="Arimo;arial" w:hAnsi="Arimo;arial" w:cs="Arimo;arial"/>
-        </w:rPr>
-        <w:t>Name _________________________________________ Date</w:t>
-      </w:r>
-    </w:p>
-    <w:p>
-      <w:pPr>
-        <w:spacing w:after="0" w:line="100" w:lineRule="atLeast"/>
-        <w:rPr>
-          <w:rFonts w:ascii="Arimo;arial" w:eastAsia="Arimo;arial" w:hAnsi="Arimo;arial" w:cs="Arimo;arial"/>
-          <w:sz w:val="14"/>
-          <w:szCs w:val="14"/>
-        </w:rPr>
-      </w:pPr>
-      <w:r>
-        <w:rPr>
-          <w:rFonts w:ascii="Arimo;arial" w:eastAsia="Arimo;arial" w:hAnsi="Arimo;arial" w:cs="Arimo;arial"/>
-        </w:rPr>
-        <w:t>___________________</w:t>
-      </w:r>
-    </w:p>
-    <w:p>
-      <w:pPr>
-        <w:spacing w:after="0" w:line="100" w:lineRule="atLeast"/>
-        <w:rPr>
-          <w:rFonts w:ascii="Arimo;arial" w:eastAsia="Arimo;arial" w:hAnsi="Arimo;arial" w:cs="Arimo;arial"/>
-        </w:rPr>
-      </w:pPr>
-      <w:r>
-        <w:rPr>
-          <w:rFonts w:ascii="Arimo;arial" w:eastAsia="Arimo;arial" w:hAnsi="Arimo;arial" w:cs="Arimo;arial"/>
-          <w:sz w:val="14"/>
-          <w:szCs w:val="14"/>
-        </w:rPr>
-        <w:t>Print</w:t>
-      </w:r>
-    </w:p>
-    <w:p>
-      <w:pPr>
-        <w:spacing w:after="0" w:line="100" w:lineRule="atLeast"/>
-        <w:rPr>
-          <w:rFonts w:ascii="Arimo;arial" w:eastAsia="Arimo;arial" w:hAnsi="Arimo;arial" w:cs="Arimo;arial"/>
-        </w:rPr>
-      </w:pPr>
-      <w:r>
-        <w:rPr>
-          <w:rFonts w:ascii="Arimo;arial" w:eastAsia="Arimo;arial" w:hAnsi="Arimo;arial" w:cs="Arimo;arial"/>
-        </w:rPr>
-        <w:t>Name _________________________________________ Date</w:t>
-      </w:r>
-    </w:p>
-    <w:p>
-      <w:pPr>
-        <w:spacing w:after="0" w:line="100" w:lineRule="atLeast"/>
-        <w:rPr>
-          <w:rFonts w:ascii="Arimo;arial" w:eastAsia="Arimo;arial" w:hAnsi="Arimo;arial" w:cs="Arimo;arial"/>
-          <w:sz w:val="14"/>
-          <w:szCs w:val="14"/>
-        </w:rPr>
-      </w:pPr>
-      <w:r>
-        <w:rPr>
-          <w:rFonts w:ascii="Arimo;arial" w:eastAsia="Arimo;arial" w:hAnsi="Arimo;arial" w:cs="Arimo;arial"/>
-        </w:rPr>
-        <w:t>___________________</w:t>
-      </w:r>
-    </w:p>
-    <w:p>
-      <w:pPr>
-        <w:spacing w:after="0" w:line="100" w:lineRule="atLeast"/>
-        <w:rPr>
-          <w:rFonts w:ascii="Arimo;arial" w:eastAsia="Arimo;arial" w:hAnsi="Arimo;arial" w:cs="Arimo;arial"/>
-        </w:rPr>
-      </w:pPr>
-      <w:r>
-        <w:rPr>
-          <w:rFonts w:ascii="Arimo;arial" w:eastAsia="Arimo;arial" w:hAnsi="Arimo;arial" w:cs="Arimo;arial"/>
-          <w:sz w:val="14"/>
-          <w:szCs w:val="14"/>
-        </w:rPr>
-        <w:t>Signature</w:t>
-      </w:r>
-    </w:p>
-    <w:p>
-      <w:pPr>
-        <w:spacing w:after="0" w:line="100" w:lineRule="atLeast"/>
-        <w:rPr>
-          <w:rFonts w:ascii="Arimo;arial" w:eastAsia="Arimo;arial" w:hAnsi="Arimo;arial" w:cs="Arimo;arial"/>
-        </w:rPr>
-      </w:pPr>
-      <w:r>
-        <w:rPr>
-          <w:rFonts w:ascii="Arimo;arial" w:eastAsia="Arimo;arial" w:hAnsi="Arimo;arial" w:cs="Arimo;arial"/>
-        </w:rPr>
-        <w:t>Comments</w:t>
-      </w:r>
-    </w:p>
-    <w:p>
-      <w:pPr>
-        <w:spacing w:after="0" w:line="100" w:lineRule="atLeast"/>
-        <w:rPr>
-          <w:rFonts w:ascii="Arimo;arial" w:eastAsia="Arimo;arial" w:hAnsi="Arimo;arial" w:cs="Arimo;arial"/>
-        </w:rPr>
-      </w:pPr>
-      <w:r>
-        <w:rPr>
-          <w:rFonts w:ascii="Arimo;arial" w:eastAsia="Arimo;arial" w:hAnsi="Arimo;arial" w:cs="Arimo;arial"/>
-        </w:rPr>
-        <w:t>______________________________________________________________</w:t>
-      </w:r>
-    </w:p>
-    <w:p>
-      <w:pPr>
-        <w:spacing w:after="0" w:line="100" w:lineRule="atLeast"/>
-        <w:rPr>
-          <w:rFonts w:ascii="Arimo;arial" w:eastAsia="Arimo;arial" w:hAnsi="Arimo;arial" w:cs="Arimo;arial"/>
-        </w:rPr>
-      </w:pPr>
-      <w:r>
-        <w:rPr>
-          <w:rFonts w:ascii="Arimo;arial" w:eastAsia="Arimo;arial" w:hAnsi="Arimo;arial" w:cs="Arimo;arial"/>
-        </w:rPr>
-        <w:t>______________________________________________________________________</w:t>
-      </w:r>
-    </w:p>
-    <w:p>
-      <w:pPr>
-        <w:spacing w:after="0" w:line="100" w:lineRule="atLeast"/>
-        <w:rPr>
-          <w:rFonts w:ascii="Arimo;arial" w:eastAsia="Arimo;arial" w:hAnsi="Arimo;arial" w:cs="Arimo;arial"/>
-        </w:rPr>
-      </w:pPr>
-      <w:r>
-        <w:rPr>
-          <w:rFonts w:ascii="Arimo;arial" w:eastAsia="Arimo;arial" w:hAnsi="Arimo;arial" w:cs="Arimo;arial"/>
-        </w:rPr>
-        <w:t>__</w:t>
-      </w:r>
-    </w:p>
-    <w:p>
-      <w:pPr>
-        <w:spacing w:after="0" w:line="100" w:lineRule="atLeast"/>
-      </w:pPr>
-    </w:p>
-    <w:p>
-      <w:pPr>
-        <w:spacing w:after="0" w:line="100" w:lineRule="atLeast"/>
-        <w:rPr>
-          <w:rFonts w:ascii="Arimo;arial" w:eastAsia="Arimo;arial" w:hAnsi="Arimo;arial" w:cs="Arimo;arial"/>
-          <w:sz w:val="24"/>
-          <w:szCs w:val="24"/>
-        </w:rPr>
-      </w:pPr>
-      <w:r>
-        <w:rPr>
-          <w:rFonts w:ascii="Arial-BoldMT" w:eastAsia="Arial-BoldMT" w:hAnsi="Arial-BoldMT" w:cs="Arial-BoldMT"/>
-          <w:b/>
-          <w:sz w:val="32"/>
-          <w:szCs w:val="32"/>
-        </w:rPr>
         <w:t>7. Appendix C – Document Contributions</w:t>
       </w:r>
     </w:p>
@@ -4526,15 +4394,7 @@
           <w:sz w:val="24"/>
           <w:szCs w:val="24"/>
         </w:rPr>
-        <w:t>Eric Forte is the owner of this document and, as of this version, is the sole c</w:t>
-      </w:r>
-      <w:r>
-        <w:rPr>
-          <w:rFonts w:ascii="Arimo;arial" w:eastAsia="Arimo;arial" w:hAnsi="Arimo;arial" w:cs="Arimo;arial"/>
-          <w:sz w:val="24"/>
-          <w:szCs w:val="24"/>
-        </w:rPr>
-        <w:t>ontributor.</w:t>
+        <w:t>Eric Forte is the owner of this document and, as of this version, is the sole contributor.</w:t>
       </w:r>
     </w:p>
     <w:sectPr>

</xml_diff>